<commit_message>
- update sql file
</commit_message>
<xml_diff>
--- a/Dump/Đặc-tả.docx
+++ b/Dump/Đặc-tả.docx
@@ -23,7 +23,7 @@
     </w:p>
     <w:p>
       <w:pPr>
-        <w:pStyle w:val="u1"/>
+        <w:pStyle w:val="Heading1"/>
         <w:ind w:left="705" w:hanging="360"/>
         <w:rPr>
           <w:rFonts w:ascii="Times New Roman" w:hAnsi="Times New Roman" w:cs="Times New Roman"/>
@@ -455,7 +455,7 @@
     </w:p>
     <w:p>
       <w:pPr>
-        <w:pStyle w:val="u1"/>
+        <w:pStyle w:val="Heading1"/>
         <w:ind w:left="705" w:hanging="360"/>
         <w:rPr>
           <w:rFonts w:ascii="Times New Roman" w:hAnsi="Times New Roman" w:cs="Times New Roman"/>
@@ -493,37 +493,50 @@
       </w:pPr>
       <w:r>
         <w:rPr>
-          <w:rFonts w:ascii="Times New Roman" w:hAnsi="Times New Roman" w:cs="Times New Roman"/>
           <w:noProof/>
-          <w:lang w:val="en-GB" w:eastAsia="en-GB"/>
         </w:rPr>
         <w:drawing>
-          <wp:inline distT="0" distB="0" distL="0" distR="0" wp14:anchorId="040E1454" wp14:editId="2B2E8A06">
-            <wp:extent cx="5734050" cy="4410075"/>
-            <wp:effectExtent l="0" t="0" r="0" b="0"/>
-            <wp:docPr id="157" name="Picture 157"/>
-            <wp:cNvGraphicFramePr/>
+          <wp:inline distT="0" distB="0" distL="0" distR="0" wp14:anchorId="770CBD6E" wp14:editId="0B8DA899">
+            <wp:extent cx="5726430" cy="4398010"/>
+            <wp:effectExtent l="0" t="0" r="7620" b="2540"/>
+            <wp:docPr id="42" name="Picture 42"/>
+            <wp:cNvGraphicFramePr>
+              <a:graphicFrameLocks xmlns:a="http://schemas.openxmlformats.org/drawingml/2006/main" noChangeAspect="1"/>
+            </wp:cNvGraphicFramePr>
             <a:graphic xmlns:a="http://schemas.openxmlformats.org/drawingml/2006/main">
               <a:graphicData uri="http://schemas.openxmlformats.org/drawingml/2006/picture">
                 <pic:pic xmlns:pic="http://schemas.openxmlformats.org/drawingml/2006/picture">
                   <pic:nvPicPr>
-                    <pic:cNvPr id="157" name="Picture 157"/>
-                    <pic:cNvPicPr/>
+                    <pic:cNvPr id="0" name="Picture 5"/>
+                    <pic:cNvPicPr>
+                      <a:picLocks noChangeAspect="1" noChangeArrowheads="1"/>
+                    </pic:cNvPicPr>
                   </pic:nvPicPr>
                   <pic:blipFill>
-                    <a:blip r:embed="rId7"/>
+                    <a:blip r:embed="rId7">
+                      <a:extLst>
+                        <a:ext uri="{28A0092B-C50C-407E-A947-70E740481C1C}">
+                          <a14:useLocalDpi xmlns:a14="http://schemas.microsoft.com/office/drawing/2010/main" val="0"/>
+                        </a:ext>
+                      </a:extLst>
+                    </a:blip>
+                    <a:srcRect/>
                     <a:stretch>
                       <a:fillRect/>
                     </a:stretch>
                   </pic:blipFill>
-                  <pic:spPr>
+                  <pic:spPr bwMode="auto">
                     <a:xfrm>
                       <a:off x="0" y="0"/>
-                      <a:ext cx="5734050" cy="4410075"/>
+                      <a:ext cx="5726430" cy="4398010"/>
                     </a:xfrm>
                     <a:prstGeom prst="rect">
                       <a:avLst/>
                     </a:prstGeom>
+                    <a:noFill/>
+                    <a:ln>
+                      <a:noFill/>
+                    </a:ln>
                   </pic:spPr>
                 </pic:pic>
               </a:graphicData>
@@ -581,29 +594,30 @@
       <w:r>
         <w:rPr>
           <w:rFonts w:ascii="Times New Roman" w:hAnsi="Times New Roman" w:cs="Times New Roman"/>
+        </w:rPr>
+        <w:br w:type="page"/>
+      </w:r>
+      <w:r>
+        <w:rPr>
           <w:noProof/>
-          <w:lang w:val="en-GB" w:eastAsia="en-GB"/>
-        </w:rPr>
+        </w:rPr>
+        <w:lastRenderedPageBreak/>
         <w:drawing>
-          <wp:anchor distT="0" distB="0" distL="114300" distR="114300" simplePos="0" relativeHeight="251658240" behindDoc="0" locked="0" layoutInCell="1" allowOverlap="1" wp14:anchorId="1DAA2BA9" wp14:editId="59587377">
-            <wp:simplePos x="0" y="0"/>
-            <wp:positionH relativeFrom="margin">
-              <wp:align>left</wp:align>
-            </wp:positionH>
-            <wp:positionV relativeFrom="paragraph">
-              <wp:posOffset>152400</wp:posOffset>
-            </wp:positionV>
-            <wp:extent cx="5726430" cy="5478780"/>
-            <wp:effectExtent l="0" t="0" r="7620" b="7620"/>
-            <wp:wrapNone/>
-            <wp:docPr id="164" name="Picture 164"/>
-            <wp:cNvGraphicFramePr/>
+          <wp:inline distT="0" distB="0" distL="0" distR="0" wp14:anchorId="79269548" wp14:editId="44E8B174">
+            <wp:extent cx="5726430" cy="5483225"/>
+            <wp:effectExtent l="0" t="0" r="7620" b="3175"/>
+            <wp:docPr id="43" name="Picture 43"/>
+            <wp:cNvGraphicFramePr>
+              <a:graphicFrameLocks xmlns:a="http://schemas.openxmlformats.org/drawingml/2006/main" noChangeAspect="1"/>
+            </wp:cNvGraphicFramePr>
             <a:graphic xmlns:a="http://schemas.openxmlformats.org/drawingml/2006/main">
               <a:graphicData uri="http://schemas.openxmlformats.org/drawingml/2006/picture">
                 <pic:pic xmlns:pic="http://schemas.openxmlformats.org/drawingml/2006/picture">
                   <pic:nvPicPr>
-                    <pic:cNvPr id="164" name="Picture 164"/>
-                    <pic:cNvPicPr/>
+                    <pic:cNvPr id="0" name="Picture 7"/>
+                    <pic:cNvPicPr>
+                      <a:picLocks noChangeAspect="1" noChangeArrowheads="1"/>
+                    </pic:cNvPicPr>
                   </pic:nvPicPr>
                   <pic:blipFill>
                     <a:blip r:embed="rId8">
@@ -613,36 +627,29 @@
                         </a:ext>
                       </a:extLst>
                     </a:blip>
+                    <a:srcRect/>
                     <a:stretch>
                       <a:fillRect/>
                     </a:stretch>
                   </pic:blipFill>
-                  <pic:spPr>
+                  <pic:spPr bwMode="auto">
                     <a:xfrm>
                       <a:off x="0" y="0"/>
-                      <a:ext cx="5726430" cy="5478780"/>
+                      <a:ext cx="5726430" cy="5483225"/>
                     </a:xfrm>
                     <a:prstGeom prst="rect">
                       <a:avLst/>
                     </a:prstGeom>
+                    <a:noFill/>
+                    <a:ln>
+                      <a:noFill/>
+                    </a:ln>
                   </pic:spPr>
                 </pic:pic>
               </a:graphicData>
             </a:graphic>
-            <wp14:sizeRelH relativeFrom="page">
-              <wp14:pctWidth>0</wp14:pctWidth>
-            </wp14:sizeRelH>
-            <wp14:sizeRelV relativeFrom="page">
-              <wp14:pctHeight>0</wp14:pctHeight>
-            </wp14:sizeRelV>
-          </wp:anchor>
+          </wp:inline>
         </w:drawing>
-      </w:r>
-      <w:r>
-        <w:rPr>
-          <w:rFonts w:ascii="Times New Roman" w:hAnsi="Times New Roman" w:cs="Times New Roman"/>
-        </w:rPr>
-        <w:br w:type="page"/>
       </w:r>
     </w:p>
     <w:p>
@@ -678,17 +685,24 @@
           <w:rFonts w:ascii="Times New Roman" w:hAnsi="Times New Roman" w:cs="Times New Roman"/>
         </w:rPr>
       </w:pPr>
-      <w:r>
+    </w:p>
+    <w:p>
+      <w:pPr>
+        <w:spacing w:after="0"/>
+        <w:ind w:left="0" w:firstLine="0"/>
         <w:rPr>
           <w:rFonts w:ascii="Times New Roman" w:hAnsi="Times New Roman" w:cs="Times New Roman"/>
+        </w:rPr>
+      </w:pPr>
+      <w:r>
+        <w:rPr>
           <w:noProof/>
-          <w:lang w:val="en-GB" w:eastAsia="en-GB"/>
         </w:rPr>
         <w:drawing>
-          <wp:inline distT="0" distB="0" distL="0" distR="0" wp14:anchorId="3DD185FB" wp14:editId="177A888A">
-            <wp:extent cx="6381750" cy="4505325"/>
-            <wp:effectExtent l="0" t="0" r="0" b="9525"/>
-            <wp:docPr id="3" name="Picture 3"/>
+          <wp:inline distT="0" distB="0" distL="0" distR="0" wp14:anchorId="7590637B" wp14:editId="7AAB55F4">
+            <wp:extent cx="6318250" cy="4171950"/>
+            <wp:effectExtent l="0" t="0" r="6350" b="0"/>
+            <wp:docPr id="45" name="Picture 45"/>
             <wp:cNvGraphicFramePr>
               <a:graphicFrameLocks xmlns:a="http://schemas.openxmlformats.org/drawingml/2006/main" noChangeAspect="1"/>
             </wp:cNvGraphicFramePr>
@@ -696,7 +710,7 @@
               <a:graphicData uri="http://schemas.openxmlformats.org/drawingml/2006/picture">
                 <pic:pic xmlns:pic="http://schemas.openxmlformats.org/drawingml/2006/picture">
                   <pic:nvPicPr>
-                    <pic:cNvPr id="0" name="Picture 5"/>
+                    <pic:cNvPr id="0" name="Picture 14"/>
                     <pic:cNvPicPr>
                       <a:picLocks noChangeAspect="1" noChangeArrowheads="1"/>
                     </pic:cNvPicPr>
@@ -717,7 +731,7 @@
                   <pic:spPr bwMode="auto">
                     <a:xfrm>
                       <a:off x="0" y="0"/>
-                      <a:ext cx="6381750" cy="4505325"/>
+                      <a:ext cx="6318250" cy="4171950"/>
                     </a:xfrm>
                     <a:prstGeom prst="rect">
                       <a:avLst/>
@@ -733,6 +747,12 @@
           </wp:inline>
         </w:drawing>
       </w:r>
+      <w:r>
+        <w:rPr>
+          <w:rFonts w:ascii="Times New Roman" w:hAnsi="Times New Roman" w:cs="Times New Roman"/>
+        </w:rPr>
+        <w:br w:type="page"/>
+      </w:r>
     </w:p>
     <w:p>
       <w:pPr>
@@ -746,7 +766,8 @@
         <w:rPr>
           <w:rFonts w:ascii="Times New Roman" w:hAnsi="Times New Roman" w:cs="Times New Roman"/>
         </w:rPr>
-        <w:br w:type="page"/>
+        <w:lastRenderedPageBreak/>
+        <w:t>Bước 4: Thêm tổng quát hoá - chuyên biệt hoá</w:t>
       </w:r>
     </w:p>
     <w:p>
@@ -757,13 +778,6 @@
           <w:rFonts w:ascii="Times New Roman" w:hAnsi="Times New Roman" w:cs="Times New Roman"/>
         </w:rPr>
       </w:pPr>
-      <w:r>
-        <w:rPr>
-          <w:rFonts w:ascii="Times New Roman" w:hAnsi="Times New Roman" w:cs="Times New Roman"/>
-        </w:rPr>
-        <w:lastRenderedPageBreak/>
-        <w:t>Bước 4: Thêm tổng quát hoá - chuyên biệt hoá</w:t>
-      </w:r>
     </w:p>
     <w:p>
       <w:pPr>
@@ -773,26 +787,15 @@
           <w:rFonts w:ascii="Times New Roman" w:hAnsi="Times New Roman" w:cs="Times New Roman"/>
         </w:rPr>
       </w:pPr>
-    </w:p>
-    <w:p>
-      <w:pPr>
-        <w:spacing w:after="0"/>
-        <w:ind w:left="0" w:firstLine="0"/>
-        <w:rPr>
-          <w:rFonts w:ascii="Times New Roman" w:hAnsi="Times New Roman" w:cs="Times New Roman"/>
-        </w:rPr>
-      </w:pPr>
-      <w:r>
-        <w:rPr>
-          <w:rFonts w:ascii="Times New Roman" w:hAnsi="Times New Roman" w:cs="Times New Roman"/>
+      <w:r>
+        <w:rPr>
           <w:noProof/>
-          <w:lang w:val="en-GB" w:eastAsia="en-GB"/>
         </w:rPr>
         <w:drawing>
-          <wp:inline distT="0" distB="0" distL="0" distR="0" wp14:anchorId="5A9C2352" wp14:editId="06B81774">
-            <wp:extent cx="5726430" cy="3606800"/>
-            <wp:effectExtent l="0" t="0" r="7620" b="0"/>
-            <wp:docPr id="1" name="Picture 1"/>
+          <wp:inline distT="0" distB="0" distL="0" distR="0" wp14:anchorId="418A1F01" wp14:editId="47BA95BB">
+            <wp:extent cx="6191250" cy="3630295"/>
+            <wp:effectExtent l="0" t="0" r="0" b="8255"/>
+            <wp:docPr id="46" name="Picture 46"/>
             <wp:cNvGraphicFramePr>
               <a:graphicFrameLocks xmlns:a="http://schemas.openxmlformats.org/drawingml/2006/main" noChangeAspect="1"/>
             </wp:cNvGraphicFramePr>
@@ -800,7 +803,7 @@
               <a:graphicData uri="http://schemas.openxmlformats.org/drawingml/2006/picture">
                 <pic:pic xmlns:pic="http://schemas.openxmlformats.org/drawingml/2006/picture">
                   <pic:nvPicPr>
-                    <pic:cNvPr id="0" name="Picture 1"/>
+                    <pic:cNvPr id="0" name="Picture 16"/>
                     <pic:cNvPicPr>
                       <a:picLocks noChangeAspect="1" noChangeArrowheads="1"/>
                     </pic:cNvPicPr>
@@ -821,7 +824,7 @@
                   <pic:spPr bwMode="auto">
                     <a:xfrm>
                       <a:off x="0" y="0"/>
-                      <a:ext cx="5726430" cy="3606800"/>
+                      <a:ext cx="6191250" cy="3630295"/>
                     </a:xfrm>
                     <a:prstGeom prst="rect">
                       <a:avLst/>
@@ -977,38 +980,24 @@
       <w:r>
         <w:rPr>
           <w:rFonts w:ascii="Times New Roman" w:hAnsi="Times New Roman" w:cs="Times New Roman"/>
-          <w:noProof/>
-          <w:lang w:val="en-GB" w:eastAsia="en-GB"/>
         </w:rPr>
         <w:drawing>
-          <wp:anchor distT="0" distB="0" distL="114300" distR="114300" simplePos="0" relativeHeight="251661312" behindDoc="0" locked="0" layoutInCell="1" allowOverlap="1" wp14:anchorId="6E6BA1C5" wp14:editId="5D7BA74C">
-            <wp:simplePos x="0" y="0"/>
-            <wp:positionH relativeFrom="column">
-              <wp:posOffset>514350</wp:posOffset>
-            </wp:positionH>
-            <wp:positionV relativeFrom="paragraph">
-              <wp:posOffset>8890</wp:posOffset>
-            </wp:positionV>
-            <wp:extent cx="1143000" cy="1790700"/>
-            <wp:effectExtent l="0" t="0" r="0" b="0"/>
-            <wp:wrapNone/>
-            <wp:docPr id="210" name="Picture 210"/>
-            <wp:cNvGraphicFramePr/>
+          <wp:inline distT="0" distB="0" distL="0" distR="0" wp14:anchorId="04822DBB" wp14:editId="6154E706">
+            <wp:extent cx="2222500" cy="1984375"/>
+            <wp:effectExtent l="0" t="0" r="6350" b="0"/>
+            <wp:docPr id="1" name="Picture 1"/>
+            <wp:cNvGraphicFramePr>
+              <a:graphicFrameLocks xmlns:a="http://schemas.openxmlformats.org/drawingml/2006/main" noChangeAspect="1"/>
+            </wp:cNvGraphicFramePr>
             <a:graphic xmlns:a="http://schemas.openxmlformats.org/drawingml/2006/main">
               <a:graphicData uri="http://schemas.openxmlformats.org/drawingml/2006/picture">
                 <pic:pic xmlns:pic="http://schemas.openxmlformats.org/drawingml/2006/picture">
                   <pic:nvPicPr>
-                    <pic:cNvPr id="210" name="Picture 210"/>
+                    <pic:cNvPr id="1" name=""/>
                     <pic:cNvPicPr/>
                   </pic:nvPicPr>
                   <pic:blipFill>
-                    <a:blip r:embed="rId16" cstate="print">
-                      <a:extLst>
-                        <a:ext uri="{28A0092B-C50C-407E-A947-70E740481C1C}">
-                          <a14:useLocalDpi xmlns:a14="http://schemas.microsoft.com/office/drawing/2010/main" val="0"/>
-                        </a:ext>
-                      </a:extLst>
-                    </a:blip>
+                    <a:blip r:embed="rId16"/>
                     <a:stretch>
                       <a:fillRect/>
                     </a:stretch>
@@ -1016,7 +1005,7 @@
                   <pic:spPr>
                     <a:xfrm>
                       <a:off x="0" y="0"/>
-                      <a:ext cx="1143000" cy="1790700"/>
+                      <a:ext cx="2232797" cy="1993569"/>
                     </a:xfrm>
                     <a:prstGeom prst="rect">
                       <a:avLst/>
@@ -1025,13 +1014,7 @@
                 </pic:pic>
               </a:graphicData>
             </a:graphic>
-            <wp14:sizeRelH relativeFrom="page">
-              <wp14:pctWidth>0</wp14:pctWidth>
-            </wp14:sizeRelH>
-            <wp14:sizeRelV relativeFrom="page">
-              <wp14:pctHeight>0</wp14:pctHeight>
-            </wp14:sizeRelV>
-          </wp:anchor>
+          </wp:inline>
         </w:drawing>
       </w:r>
     </w:p>
@@ -1061,97 +1044,47 @@
     </w:p>
     <w:p>
       <w:pPr>
-        <w:ind w:left="0" w:firstLine="0"/>
         <w:rPr>
           <w:rFonts w:ascii="Times New Roman" w:hAnsi="Times New Roman" w:cs="Times New Roman"/>
         </w:rPr>
       </w:pPr>
+      <w:r>
+        <w:rPr>
+          <w:rFonts w:ascii="Times New Roman" w:hAnsi="Times New Roman" w:cs="Times New Roman"/>
+        </w:rPr>
+        <w:t>Bước 7: Tinh chỉnh lược đồ</w:t>
+      </w:r>
     </w:p>
     <w:p>
       <w:pPr>
-        <w:ind w:left="0" w:firstLine="0"/>
+        <w:ind w:firstLine="0"/>
         <w:rPr>
           <w:rFonts w:ascii="Times New Roman" w:hAnsi="Times New Roman" w:cs="Times New Roman"/>
         </w:rPr>
       </w:pPr>
+      <w:r>
+        <w:rPr>
+          <w:rFonts w:ascii="Times New Roman" w:hAnsi="Times New Roman" w:cs="Times New Roman"/>
+        </w:rPr>
+        <w:t>Quy tắc 1: Tên thuộc tính là duy nhất, là thuộc tính không thể là thực thể</w:t>
+      </w:r>
     </w:p>
     <w:p>
       <w:pPr>
-        <w:ind w:left="0" w:firstLine="0"/>
+        <w:ind w:firstLine="0"/>
         <w:rPr>
           <w:rFonts w:ascii="Times New Roman" w:hAnsi="Times New Roman" w:cs="Times New Roman"/>
         </w:rPr>
       </w:pPr>
-    </w:p>
-    <w:p>
-      <w:pPr>
-        <w:ind w:left="0" w:firstLine="0"/>
-        <w:rPr>
-          <w:rFonts w:ascii="Times New Roman" w:hAnsi="Times New Roman" w:cs="Times New Roman"/>
-        </w:rPr>
-      </w:pPr>
-    </w:p>
-    <w:p>
-      <w:pPr>
-        <w:ind w:left="0" w:firstLine="0"/>
-        <w:rPr>
-          <w:rFonts w:ascii="Times New Roman" w:hAnsi="Times New Roman" w:cs="Times New Roman"/>
-        </w:rPr>
-      </w:pPr>
-    </w:p>
-    <w:p>
-      <w:pPr>
-        <w:ind w:left="0" w:firstLine="0"/>
-        <w:rPr>
-          <w:rFonts w:ascii="Times New Roman" w:hAnsi="Times New Roman" w:cs="Times New Roman"/>
-        </w:rPr>
-      </w:pPr>
-    </w:p>
-    <w:p>
-      <w:pPr>
-        <w:rPr>
-          <w:rFonts w:ascii="Times New Roman" w:hAnsi="Times New Roman" w:cs="Times New Roman"/>
-        </w:rPr>
-      </w:pPr>
-      <w:r>
-        <w:rPr>
-          <w:rFonts w:ascii="Times New Roman" w:hAnsi="Times New Roman" w:cs="Times New Roman"/>
-        </w:rPr>
-        <w:t>Bước 7: Tinh chỉnh lược đồ</w:t>
-      </w:r>
-    </w:p>
-    <w:p>
-      <w:pPr>
-        <w:ind w:firstLine="0"/>
-        <w:rPr>
-          <w:rFonts w:ascii="Times New Roman" w:hAnsi="Times New Roman" w:cs="Times New Roman"/>
-        </w:rPr>
-      </w:pPr>
-      <w:r>
-        <w:rPr>
-          <w:rFonts w:ascii="Times New Roman" w:hAnsi="Times New Roman" w:cs="Times New Roman"/>
-        </w:rPr>
-        <w:t>Quy tắc 1: Tên thuộc tính là duy nhất, là thuộc tính không thể là thực thể</w:t>
-      </w:r>
-    </w:p>
-    <w:p>
-      <w:pPr>
-        <w:ind w:firstLine="0"/>
-        <w:rPr>
-          <w:rFonts w:ascii="Times New Roman" w:hAnsi="Times New Roman" w:cs="Times New Roman"/>
-        </w:rPr>
-      </w:pPr>
-      <w:r>
-        <w:rPr>
-          <w:rFonts w:ascii="Times New Roman" w:hAnsi="Times New Roman" w:cs="Times New Roman"/>
+      <w:r>
+        <w:rPr>
           <w:noProof/>
-          <w:lang w:val="en-GB" w:eastAsia="en-GB"/>
         </w:rPr>
         <w:drawing>
-          <wp:inline distT="0" distB="0" distL="0" distR="0" wp14:anchorId="04D818CF" wp14:editId="713C764B">
-            <wp:extent cx="5726430" cy="3606800"/>
-            <wp:effectExtent l="0" t="0" r="7620" b="0"/>
-            <wp:docPr id="5" name="Picture 5"/>
+          <wp:inline distT="0" distB="0" distL="0" distR="0" wp14:anchorId="29CB4C95" wp14:editId="7148E79C">
+            <wp:extent cx="5943600" cy="3768090"/>
+            <wp:effectExtent l="0" t="0" r="0" b="3810"/>
+            <wp:docPr id="47" name="Picture 47"/>
             <wp:cNvGraphicFramePr>
               <a:graphicFrameLocks xmlns:a="http://schemas.openxmlformats.org/drawingml/2006/main" noChangeAspect="1"/>
             </wp:cNvGraphicFramePr>
@@ -1159,548 +1092,7 @@
               <a:graphicData uri="http://schemas.openxmlformats.org/drawingml/2006/picture">
                 <pic:pic xmlns:pic="http://schemas.openxmlformats.org/drawingml/2006/picture">
                   <pic:nvPicPr>
-                    <pic:cNvPr id="0" name="Picture 1"/>
-                    <pic:cNvPicPr>
-                      <a:picLocks noChangeAspect="1" noChangeArrowheads="1"/>
-                    </pic:cNvPicPr>
-                  </pic:nvPicPr>
-                  <pic:blipFill>
-                    <a:blip r:embed="rId10" cstate="print">
-                      <a:extLst>
-                        <a:ext uri="{28A0092B-C50C-407E-A947-70E740481C1C}">
-                          <a14:useLocalDpi xmlns:a14="http://schemas.microsoft.com/office/drawing/2010/main" val="0"/>
-                        </a:ext>
-                      </a:extLst>
-                    </a:blip>
-                    <a:srcRect/>
-                    <a:stretch>
-                      <a:fillRect/>
-                    </a:stretch>
-                  </pic:blipFill>
-                  <pic:spPr bwMode="auto">
-                    <a:xfrm>
-                      <a:off x="0" y="0"/>
-                      <a:ext cx="5726430" cy="3606800"/>
-                    </a:xfrm>
-                    <a:prstGeom prst="rect">
-                      <a:avLst/>
-                    </a:prstGeom>
-                    <a:noFill/>
-                    <a:ln>
-                      <a:noFill/>
-                    </a:ln>
-                  </pic:spPr>
-                </pic:pic>
-              </a:graphicData>
-            </a:graphic>
-          </wp:inline>
-        </w:drawing>
-      </w:r>
-    </w:p>
-    <w:p>
-      <w:pPr>
-        <w:ind w:left="0" w:firstLine="0"/>
-        <w:rPr>
-          <w:rFonts w:ascii="Times New Roman" w:hAnsi="Times New Roman" w:cs="Times New Roman"/>
-        </w:rPr>
-      </w:pPr>
-      <w:r>
-        <w:rPr>
-          <w:rFonts w:ascii="Times New Roman" w:hAnsi="Times New Roman" w:cs="Times New Roman"/>
-        </w:rPr>
-        <w:t>Quy tắc 2: Thuộc tính xuất hiện khi nhiều thực thể xuất hiện thì thuộc tính thuộc về mối kết hợp</w:t>
-      </w:r>
-    </w:p>
-    <w:p>
-      <w:pPr>
-        <w:ind w:left="360" w:firstLine="0"/>
-        <w:rPr>
-          <w:rFonts w:ascii="Times New Roman" w:hAnsi="Times New Roman" w:cs="Times New Roman"/>
-        </w:rPr>
-      </w:pPr>
-      <w:r>
-        <w:rPr>
-          <w:rFonts w:ascii="Times New Roman" w:hAnsi="Times New Roman" w:cs="Times New Roman"/>
-        </w:rPr>
-        <w:t>Không có tinh chỉnh</w:t>
-      </w:r>
-    </w:p>
-    <w:p>
-      <w:pPr>
-        <w:ind w:left="0" w:firstLine="0"/>
-        <w:rPr>
-          <w:rFonts w:ascii="Times New Roman" w:hAnsi="Times New Roman" w:cs="Times New Roman"/>
-        </w:rPr>
-      </w:pPr>
-      <w:r>
-        <w:rPr>
-          <w:rFonts w:ascii="Times New Roman" w:hAnsi="Times New Roman" w:cs="Times New Roman"/>
-        </w:rPr>
-        <w:t>Quy tắc 3: Thể hiện mối kết hợp duy nhất</w:t>
-      </w:r>
-    </w:p>
-    <w:p>
-      <w:pPr>
-        <w:ind w:left="360" w:firstLine="0"/>
-        <w:rPr>
-          <w:rFonts w:ascii="Times New Roman" w:hAnsi="Times New Roman" w:cs="Times New Roman"/>
-        </w:rPr>
-      </w:pPr>
-      <w:r>
-        <w:rPr>
-          <w:rFonts w:ascii="Times New Roman" w:hAnsi="Times New Roman" w:cs="Times New Roman"/>
-        </w:rPr>
-        <w:t>Không có tinh chỉnh</w:t>
-      </w:r>
-    </w:p>
-    <w:p>
-      <w:pPr>
-        <w:rPr>
-          <w:rFonts w:ascii="Times New Roman" w:hAnsi="Times New Roman" w:cs="Times New Roman"/>
-        </w:rPr>
-      </w:pPr>
-      <w:r>
-        <w:rPr>
-          <w:rFonts w:ascii="Times New Roman" w:hAnsi="Times New Roman" w:cs="Times New Roman"/>
-        </w:rPr>
-        <w:t>Quy tắc 4: Thực thể tham gia mối kết hợp là bắt buộc</w:t>
-      </w:r>
-    </w:p>
-    <w:p>
-      <w:pPr>
-        <w:ind w:left="360" w:firstLine="0"/>
-        <w:rPr>
-          <w:rFonts w:ascii="Times New Roman" w:hAnsi="Times New Roman" w:cs="Times New Roman"/>
-        </w:rPr>
-      </w:pPr>
-      <w:r>
-        <w:rPr>
-          <w:rFonts w:ascii="Times New Roman" w:hAnsi="Times New Roman" w:cs="Times New Roman"/>
-        </w:rPr>
-        <w:t>Không có tinh chỉnh</w:t>
-      </w:r>
-    </w:p>
-    <w:p>
-      <w:pPr>
-        <w:rPr>
-          <w:rFonts w:ascii="Times New Roman" w:hAnsi="Times New Roman" w:cs="Times New Roman"/>
-        </w:rPr>
-      </w:pPr>
-      <w:r>
-        <w:rPr>
-          <w:rFonts w:ascii="Times New Roman" w:hAnsi="Times New Roman" w:cs="Times New Roman"/>
-        </w:rPr>
-        <w:t>Quy tắc 5: Các thuộc tính liên quan trong cùng một thực thể, tạo thực thể mới để tiết kiệm thao tác chỉnh sửa</w:t>
-      </w:r>
-    </w:p>
-    <w:p>
-      <w:pPr>
-        <w:rPr>
-          <w:rFonts w:ascii="Times New Roman" w:hAnsi="Times New Roman" w:cs="Times New Roman"/>
-        </w:rPr>
-      </w:pPr>
-      <w:r>
-        <w:rPr>
-          <w:rFonts w:ascii="Times New Roman" w:hAnsi="Times New Roman" w:cs="Times New Roman"/>
-          <w:noProof/>
-          <w:lang w:val="en-GB" w:eastAsia="en-GB"/>
-        </w:rPr>
-        <w:lastRenderedPageBreak/>
-        <w:drawing>
-          <wp:inline distT="0" distB="0" distL="0" distR="0" wp14:anchorId="6190AC37" wp14:editId="062BA5BB">
-            <wp:extent cx="5726430" cy="3606800"/>
-            <wp:effectExtent l="0" t="0" r="7620" b="0"/>
-            <wp:docPr id="6" name="Picture 6"/>
-            <wp:cNvGraphicFramePr>
-              <a:graphicFrameLocks xmlns:a="http://schemas.openxmlformats.org/drawingml/2006/main" noChangeAspect="1"/>
-            </wp:cNvGraphicFramePr>
-            <a:graphic xmlns:a="http://schemas.openxmlformats.org/drawingml/2006/main">
-              <a:graphicData uri="http://schemas.openxmlformats.org/drawingml/2006/picture">
-                <pic:pic xmlns:pic="http://schemas.openxmlformats.org/drawingml/2006/picture">
-                  <pic:nvPicPr>
-                    <pic:cNvPr id="0" name="Picture 1"/>
-                    <pic:cNvPicPr>
-                      <a:picLocks noChangeAspect="1" noChangeArrowheads="1"/>
-                    </pic:cNvPicPr>
-                  </pic:nvPicPr>
-                  <pic:blipFill>
-                    <a:blip r:embed="rId10" cstate="print">
-                      <a:extLst>
-                        <a:ext uri="{28A0092B-C50C-407E-A947-70E740481C1C}">
-                          <a14:useLocalDpi xmlns:a14="http://schemas.microsoft.com/office/drawing/2010/main" val="0"/>
-                        </a:ext>
-                      </a:extLst>
-                    </a:blip>
-                    <a:srcRect/>
-                    <a:stretch>
-                      <a:fillRect/>
-                    </a:stretch>
-                  </pic:blipFill>
-                  <pic:spPr bwMode="auto">
-                    <a:xfrm>
-                      <a:off x="0" y="0"/>
-                      <a:ext cx="5726430" cy="3606800"/>
-                    </a:xfrm>
-                    <a:prstGeom prst="rect">
-                      <a:avLst/>
-                    </a:prstGeom>
-                    <a:noFill/>
-                    <a:ln>
-                      <a:noFill/>
-                    </a:ln>
-                  </pic:spPr>
-                </pic:pic>
-              </a:graphicData>
-            </a:graphic>
-          </wp:inline>
-        </w:drawing>
-      </w:r>
-    </w:p>
-    <w:p>
-      <w:pPr>
-        <w:pStyle w:val="oancuaDanhsach"/>
-        <w:numPr>
-          <w:ilvl w:val="0"/>
-          <w:numId w:val="8"/>
-        </w:numPr>
-        <w:rPr>
-          <w:rFonts w:ascii="Times New Roman" w:hAnsi="Times New Roman" w:cs="Times New Roman"/>
-        </w:rPr>
-      </w:pPr>
-      <w:r>
-        <w:rPr>
-          <w:rFonts w:ascii="Times New Roman" w:hAnsi="Times New Roman" w:cs="Times New Roman"/>
-        </w:rPr>
-        <w:t>Tiêu chuẩn 1: Nếu thực thể chỉ có một thể hiện thì chuyển đổi thành thuộc tính</w:t>
-      </w:r>
-    </w:p>
-    <w:p>
-      <w:pPr>
-        <w:ind w:left="730" w:firstLine="710"/>
-        <w:rPr>
-          <w:rFonts w:ascii="Times New Roman" w:hAnsi="Times New Roman" w:cs="Times New Roman"/>
-        </w:rPr>
-      </w:pPr>
-      <w:r>
-        <w:rPr>
-          <w:rFonts w:ascii="Times New Roman" w:hAnsi="Times New Roman" w:cs="Times New Roman"/>
-        </w:rPr>
-        <w:t>Không có tinh chỉnh</w:t>
-      </w:r>
-    </w:p>
-    <w:p>
-      <w:pPr>
-        <w:pStyle w:val="oancuaDanhsach"/>
-        <w:numPr>
-          <w:ilvl w:val="0"/>
-          <w:numId w:val="8"/>
-        </w:numPr>
-        <w:rPr>
-          <w:rFonts w:ascii="Times New Roman" w:hAnsi="Times New Roman" w:cs="Times New Roman"/>
-        </w:rPr>
-      </w:pPr>
-      <w:r>
-        <w:rPr>
-          <w:rFonts w:ascii="Times New Roman" w:hAnsi="Times New Roman" w:cs="Times New Roman"/>
-        </w:rPr>
-        <w:t>Tiêu chuẩn 2: Thực thể chỉ có một thuộc tính nên đổi thành thuộc tính</w:t>
-      </w:r>
-    </w:p>
-    <w:p>
-      <w:pPr>
-        <w:ind w:left="730" w:firstLine="710"/>
-        <w:rPr>
-          <w:rFonts w:ascii="Times New Roman" w:hAnsi="Times New Roman" w:cs="Times New Roman"/>
-        </w:rPr>
-      </w:pPr>
-      <w:r>
-        <w:rPr>
-          <w:rFonts w:ascii="Times New Roman" w:hAnsi="Times New Roman" w:cs="Times New Roman"/>
-        </w:rPr>
-        <w:t>Không có tinh chỉnh do Mục(mã mục, tên mục) tạo thành một thực thể để dễ quản lý</w:t>
-      </w:r>
-    </w:p>
-    <w:p>
-      <w:pPr>
-        <w:pStyle w:val="oancuaDanhsach"/>
-        <w:numPr>
-          <w:ilvl w:val="0"/>
-          <w:numId w:val="8"/>
-        </w:numPr>
-        <w:rPr>
-          <w:rFonts w:ascii="Times New Roman" w:hAnsi="Times New Roman" w:cs="Times New Roman"/>
-        </w:rPr>
-      </w:pPr>
-      <w:r>
-        <w:rPr>
-          <w:rFonts w:ascii="Times New Roman" w:hAnsi="Times New Roman" w:cs="Times New Roman"/>
-        </w:rPr>
-        <w:t>Tiêu chuẩn 3: Là thực thể hay thuộc tính?</w:t>
-      </w:r>
-    </w:p>
-    <w:p>
-      <w:pPr>
-        <w:ind w:left="730" w:firstLine="710"/>
-        <w:rPr>
-          <w:rFonts w:ascii="Times New Roman" w:hAnsi="Times New Roman" w:cs="Times New Roman"/>
-        </w:rPr>
-      </w:pPr>
-      <w:r>
-        <w:rPr>
-          <w:rFonts w:ascii="Times New Roman" w:hAnsi="Times New Roman" w:cs="Times New Roman"/>
-        </w:rPr>
-        <w:t>Không có tinh chỉnh</w:t>
-      </w:r>
-    </w:p>
-    <w:p>
-      <w:pPr>
-        <w:pStyle w:val="oancuaDanhsach"/>
-        <w:numPr>
-          <w:ilvl w:val="0"/>
-          <w:numId w:val="8"/>
-        </w:numPr>
-        <w:rPr>
-          <w:rFonts w:ascii="Times New Roman" w:hAnsi="Times New Roman" w:cs="Times New Roman"/>
-        </w:rPr>
-      </w:pPr>
-      <w:r>
-        <w:rPr>
-          <w:rFonts w:ascii="Times New Roman" w:hAnsi="Times New Roman" w:cs="Times New Roman"/>
-        </w:rPr>
-        <w:t>Tiêu chuẩn 4: Tạo thực thể chuyên biệt khi thực thể chuyên biệt (con) có thuộc tính hoặc mối kết hợp</w:t>
-      </w:r>
-    </w:p>
-    <w:p>
-      <w:pPr>
-        <w:ind w:left="730" w:firstLine="710"/>
-        <w:rPr>
-          <w:rFonts w:ascii="Times New Roman" w:hAnsi="Times New Roman" w:cs="Times New Roman"/>
-        </w:rPr>
-      </w:pPr>
-      <w:r>
-        <w:rPr>
-          <w:rFonts w:ascii="Times New Roman" w:hAnsi="Times New Roman" w:cs="Times New Roman"/>
-        </w:rPr>
-        <w:t>Không có tinh chỉnh</w:t>
-      </w:r>
-    </w:p>
-    <w:p>
-      <w:pPr>
-        <w:pStyle w:val="oancuaDanhsach"/>
-        <w:numPr>
-          <w:ilvl w:val="0"/>
-          <w:numId w:val="8"/>
-        </w:numPr>
-        <w:tabs>
-          <w:tab w:val="center" w:pos="1355"/>
-          <w:tab w:val="center" w:pos="4707"/>
-        </w:tabs>
-        <w:rPr>
-          <w:rFonts w:ascii="Times New Roman" w:hAnsi="Times New Roman" w:cs="Times New Roman"/>
-        </w:rPr>
-      </w:pPr>
-      <w:r>
-        <w:rPr>
-          <w:rFonts w:ascii="Times New Roman" w:hAnsi="Times New Roman" w:cs="Times New Roman"/>
-        </w:rPr>
-        <w:t>Tiêu chuẩn 5: Tạo thuộc tính kết hợp khi cần quản lý chi tiết</w:t>
-      </w:r>
-    </w:p>
-    <w:p>
-      <w:pPr>
-        <w:pStyle w:val="oancuaDanhsach"/>
-        <w:ind w:firstLine="720"/>
-        <w:rPr>
-          <w:rFonts w:ascii="Times New Roman" w:hAnsi="Times New Roman" w:cs="Times New Roman"/>
-        </w:rPr>
-      </w:pPr>
-      <w:r>
-        <w:rPr>
-          <w:rFonts w:ascii="Times New Roman" w:hAnsi="Times New Roman" w:cs="Times New Roman"/>
-        </w:rPr>
-        <w:t>Không có tinh chỉnh</w:t>
-      </w:r>
-    </w:p>
-    <w:p>
-      <w:pPr>
-        <w:pStyle w:val="oancuaDanhsach"/>
-        <w:numPr>
-          <w:ilvl w:val="0"/>
-          <w:numId w:val="8"/>
-        </w:numPr>
-        <w:rPr>
-          <w:rFonts w:ascii="Times New Roman" w:hAnsi="Times New Roman" w:cs="Times New Roman"/>
-        </w:rPr>
-      </w:pPr>
-      <w:r>
-        <w:rPr>
-          <w:rFonts w:ascii="Times New Roman" w:hAnsi="Times New Roman" w:cs="Times New Roman"/>
-        </w:rPr>
-        <w:t>Tiêu chuẩn 6: Mối kết hợp N-N có thể chuyển thành thực thể</w:t>
-      </w:r>
-    </w:p>
-    <w:p>
-      <w:pPr>
-        <w:pStyle w:val="oancuaDanhsach"/>
-        <w:ind w:firstLine="720"/>
-        <w:rPr>
-          <w:rFonts w:ascii="Times New Roman" w:hAnsi="Times New Roman" w:cs="Times New Roman"/>
-        </w:rPr>
-      </w:pPr>
-      <w:r>
-        <w:rPr>
-          <w:rFonts w:ascii="Times New Roman" w:hAnsi="Times New Roman" w:cs="Times New Roman"/>
-        </w:rPr>
-        <w:t>Không có tinh chỉnh</w:t>
-      </w:r>
-    </w:p>
-    <w:p>
-      <w:pPr>
-        <w:pStyle w:val="u1"/>
-        <w:rPr>
-          <w:rFonts w:ascii="Times New Roman" w:hAnsi="Times New Roman" w:cs="Times New Roman"/>
-        </w:rPr>
-      </w:pPr>
-      <w:r>
-        <w:rPr>
-          <w:rFonts w:ascii="Times New Roman" w:hAnsi="Times New Roman" w:cs="Times New Roman"/>
-        </w:rPr>
-        <w:lastRenderedPageBreak/>
-        <w:t>Mô hình ER hoàn chỉnh</w:t>
-      </w:r>
-    </w:p>
-    <w:p>
-      <w:pPr>
-        <w:rPr>
-          <w:rFonts w:ascii="Times New Roman" w:hAnsi="Times New Roman" w:cs="Times New Roman"/>
-        </w:rPr>
-      </w:pPr>
-      <w:r>
-        <w:rPr>
-          <w:rFonts w:ascii="Times New Roman" w:hAnsi="Times New Roman" w:cs="Times New Roman"/>
-          <w:noProof/>
-          <w:lang w:val="en-GB" w:eastAsia="en-GB"/>
-        </w:rPr>
-        <w:drawing>
-          <wp:inline distT="0" distB="0" distL="0" distR="0" wp14:anchorId="6B3746BB" wp14:editId="42A15C62">
-            <wp:extent cx="5726430" cy="3606800"/>
-            <wp:effectExtent l="0" t="0" r="7620" b="0"/>
-            <wp:docPr id="7" name="Picture 7"/>
-            <wp:cNvGraphicFramePr>
-              <a:graphicFrameLocks xmlns:a="http://schemas.openxmlformats.org/drawingml/2006/main" noChangeAspect="1"/>
-            </wp:cNvGraphicFramePr>
-            <a:graphic xmlns:a="http://schemas.openxmlformats.org/drawingml/2006/main">
-              <a:graphicData uri="http://schemas.openxmlformats.org/drawingml/2006/picture">
-                <pic:pic xmlns:pic="http://schemas.openxmlformats.org/drawingml/2006/picture">
-                  <pic:nvPicPr>
-                    <pic:cNvPr id="0" name="Picture 1"/>
-                    <pic:cNvPicPr>
-                      <a:picLocks noChangeAspect="1" noChangeArrowheads="1"/>
-                    </pic:cNvPicPr>
-                  </pic:nvPicPr>
-                  <pic:blipFill>
-                    <a:blip r:embed="rId10" cstate="print">
-                      <a:extLst>
-                        <a:ext uri="{28A0092B-C50C-407E-A947-70E740481C1C}">
-                          <a14:useLocalDpi xmlns:a14="http://schemas.microsoft.com/office/drawing/2010/main" val="0"/>
-                        </a:ext>
-                      </a:extLst>
-                    </a:blip>
-                    <a:srcRect/>
-                    <a:stretch>
-                      <a:fillRect/>
-                    </a:stretch>
-                  </pic:blipFill>
-                  <pic:spPr bwMode="auto">
-                    <a:xfrm>
-                      <a:off x="0" y="0"/>
-                      <a:ext cx="5726430" cy="3606800"/>
-                    </a:xfrm>
-                    <a:prstGeom prst="rect">
-                      <a:avLst/>
-                    </a:prstGeom>
-                    <a:noFill/>
-                    <a:ln>
-                      <a:noFill/>
-                    </a:ln>
-                  </pic:spPr>
-                </pic:pic>
-              </a:graphicData>
-            </a:graphic>
-          </wp:inline>
-        </w:drawing>
-      </w:r>
-    </w:p>
-    <w:p>
-      <w:pPr>
-        <w:rPr>
-          <w:rFonts w:ascii="Times New Roman" w:hAnsi="Times New Roman" w:cs="Times New Roman"/>
-        </w:rPr>
-      </w:pPr>
-    </w:p>
-    <w:p>
-      <w:pPr>
-        <w:pStyle w:val="ThngthngWeb"/>
-        <w:spacing w:before="0" w:beforeAutospacing="0" w:after="0" w:afterAutospacing="0"/>
-        <w:jc w:val="center"/>
-        <w:textAlignment w:val="baseline"/>
-        <w:rPr>
-          <w:b/>
-          <w:bCs/>
-          <w:color w:val="000000"/>
-          <w:sz w:val="40"/>
-          <w:szCs w:val="40"/>
-        </w:rPr>
-      </w:pPr>
-      <w:r>
-        <w:rPr>
-          <w:b/>
-          <w:bCs/>
-          <w:color w:val="000000"/>
-          <w:sz w:val="40"/>
-          <w:szCs w:val="40"/>
-        </w:rPr>
-        <w:t>Chuyển đổi mô hình ER</w:t>
-      </w:r>
-    </w:p>
-    <w:p>
-      <w:pPr>
-        <w:pStyle w:val="u1"/>
-        <w:rPr>
-          <w:rFonts w:eastAsia="Times New Roman"/>
-        </w:rPr>
-      </w:pPr>
-      <w:r>
-        <w:t>MÔ HÌNH ER</w:t>
-      </w:r>
-    </w:p>
-    <w:p>
-      <w:pPr>
-        <w:pStyle w:val="ThngthngWeb"/>
-        <w:spacing w:before="0" w:beforeAutospacing="0" w:after="0" w:afterAutospacing="0"/>
-      </w:pPr>
-      <w:r>
-        <w:rPr>
-          <w:noProof/>
-          <w:color w:val="000000"/>
-          <w:sz w:val="22"/>
-          <w:szCs w:val="22"/>
-          <w:bdr w:val="none" w:sz="0" w:space="0" w:color="auto" w:frame="1"/>
-          <w:lang w:val="en-GB" w:eastAsia="en-GB"/>
-        </w:rPr>
-        <w:drawing>
-          <wp:inline distT="0" distB="0" distL="0" distR="0" wp14:anchorId="75F2E5B8" wp14:editId="16504A6B">
-            <wp:extent cx="5734050" cy="3609975"/>
-            <wp:effectExtent l="0" t="0" r="0" b="9525"/>
-            <wp:docPr id="9" name="Picture 9"/>
-            <wp:cNvGraphicFramePr>
-              <a:graphicFrameLocks xmlns:a="http://schemas.openxmlformats.org/drawingml/2006/main" noChangeAspect="1"/>
-            </wp:cNvGraphicFramePr>
-            <a:graphic xmlns:a="http://schemas.openxmlformats.org/drawingml/2006/main">
-              <a:graphicData uri="http://schemas.openxmlformats.org/drawingml/2006/picture">
-                <pic:pic xmlns:pic="http://schemas.openxmlformats.org/drawingml/2006/picture">
-                  <pic:nvPicPr>
-                    <pic:cNvPr id="0" name="Picture 7"/>
+                    <pic:cNvPr id="0" name="Picture 24"/>
                     <pic:cNvPicPr>
                       <a:picLocks noChangeAspect="1" noChangeArrowheads="1"/>
                     </pic:cNvPicPr>
@@ -1721,7 +1113,7 @@
                   <pic:spPr bwMode="auto">
                     <a:xfrm>
                       <a:off x="0" y="0"/>
-                      <a:ext cx="5734050" cy="3609975"/>
+                      <a:ext cx="5943600" cy="3768090"/>
                     </a:xfrm>
                     <a:prstGeom prst="rect">
                       <a:avLst/>
@@ -1740,20 +1132,577 @@
     </w:p>
     <w:p>
       <w:pPr>
-        <w:pStyle w:val="u1"/>
+        <w:ind w:left="0" w:firstLine="0"/>
+        <w:rPr>
+          <w:rFonts w:ascii="Times New Roman" w:hAnsi="Times New Roman" w:cs="Times New Roman"/>
+        </w:rPr>
+      </w:pPr>
+      <w:r>
+        <w:rPr>
+          <w:rFonts w:ascii="Times New Roman" w:hAnsi="Times New Roman" w:cs="Times New Roman"/>
+        </w:rPr>
+        <w:t>Quy tắc 2: Thuộc tính xuất hiện khi nhiều thực thể xuất hiện thì thuộc tính thuộc về mối kết hợp</w:t>
+      </w:r>
+    </w:p>
+    <w:p>
+      <w:pPr>
+        <w:ind w:left="360" w:firstLine="0"/>
+        <w:rPr>
+          <w:rFonts w:ascii="Times New Roman" w:hAnsi="Times New Roman" w:cs="Times New Roman"/>
+        </w:rPr>
+      </w:pPr>
+      <w:r>
+        <w:rPr>
+          <w:rFonts w:ascii="Times New Roman" w:hAnsi="Times New Roman" w:cs="Times New Roman"/>
+        </w:rPr>
+        <w:t>Không có tinh chỉnh</w:t>
+      </w:r>
+    </w:p>
+    <w:p>
+      <w:pPr>
+        <w:ind w:left="0" w:firstLine="0"/>
+        <w:rPr>
+          <w:rFonts w:ascii="Times New Roman" w:hAnsi="Times New Roman" w:cs="Times New Roman"/>
+        </w:rPr>
+      </w:pPr>
+      <w:r>
+        <w:rPr>
+          <w:rFonts w:ascii="Times New Roman" w:hAnsi="Times New Roman" w:cs="Times New Roman"/>
+        </w:rPr>
+        <w:t>Quy tắc 3: Thể hiện mối kết hợp duy nhất</w:t>
+      </w:r>
+    </w:p>
+    <w:p>
+      <w:pPr>
+        <w:ind w:left="360" w:firstLine="0"/>
+        <w:rPr>
+          <w:rFonts w:ascii="Times New Roman" w:hAnsi="Times New Roman" w:cs="Times New Roman"/>
+        </w:rPr>
+      </w:pPr>
+      <w:r>
+        <w:rPr>
+          <w:rFonts w:ascii="Times New Roman" w:hAnsi="Times New Roman" w:cs="Times New Roman"/>
+        </w:rPr>
+        <w:t>Không có tinh chỉnh</w:t>
+      </w:r>
+    </w:p>
+    <w:p>
+      <w:pPr>
+        <w:rPr>
+          <w:rFonts w:ascii="Times New Roman" w:hAnsi="Times New Roman" w:cs="Times New Roman"/>
+        </w:rPr>
+      </w:pPr>
+      <w:r>
+        <w:rPr>
+          <w:rFonts w:ascii="Times New Roman" w:hAnsi="Times New Roman" w:cs="Times New Roman"/>
+        </w:rPr>
+        <w:lastRenderedPageBreak/>
+        <w:t>Quy tắc 4: Thực thể tham gia mối kết hợp là bắt buộc</w:t>
+      </w:r>
+    </w:p>
+    <w:p>
+      <w:pPr>
+        <w:ind w:left="360" w:firstLine="0"/>
+        <w:rPr>
+          <w:rFonts w:ascii="Times New Roman" w:hAnsi="Times New Roman" w:cs="Times New Roman"/>
+        </w:rPr>
+      </w:pPr>
+      <w:r>
+        <w:rPr>
+          <w:rFonts w:ascii="Times New Roman" w:hAnsi="Times New Roman" w:cs="Times New Roman"/>
+        </w:rPr>
+        <w:t>Không có tinh chỉnh</w:t>
+      </w:r>
+    </w:p>
+    <w:p>
+      <w:pPr>
+        <w:rPr>
+          <w:rFonts w:ascii="Times New Roman" w:hAnsi="Times New Roman" w:cs="Times New Roman"/>
+        </w:rPr>
+      </w:pPr>
+      <w:r>
+        <w:rPr>
+          <w:rFonts w:ascii="Times New Roman" w:hAnsi="Times New Roman" w:cs="Times New Roman"/>
+        </w:rPr>
+        <w:t>Quy tắc 5: Các thuộc tính liên quan trong cùng một thực thể, tạo thực thể mới để tiết kiệm thao tác chỉnh sửa</w:t>
+      </w:r>
+    </w:p>
+    <w:p>
+      <w:pPr>
+        <w:rPr>
+          <w:rFonts w:ascii="Times New Roman" w:hAnsi="Times New Roman" w:cs="Times New Roman"/>
+        </w:rPr>
+      </w:pPr>
+      <w:r>
+        <w:rPr>
+          <w:noProof/>
+        </w:rPr>
+        <w:drawing>
+          <wp:inline distT="0" distB="0" distL="0" distR="0" wp14:anchorId="1B12AD3E" wp14:editId="0B61CCFF">
+            <wp:extent cx="5943600" cy="3768090"/>
+            <wp:effectExtent l="0" t="0" r="0" b="3810"/>
+            <wp:docPr id="52" name="Picture 52"/>
+            <wp:cNvGraphicFramePr>
+              <a:graphicFrameLocks xmlns:a="http://schemas.openxmlformats.org/drawingml/2006/main" noChangeAspect="1"/>
+            </wp:cNvGraphicFramePr>
+            <a:graphic xmlns:a="http://schemas.openxmlformats.org/drawingml/2006/main">
+              <a:graphicData uri="http://schemas.openxmlformats.org/drawingml/2006/picture">
+                <pic:pic xmlns:pic="http://schemas.openxmlformats.org/drawingml/2006/picture">
+                  <pic:nvPicPr>
+                    <pic:cNvPr id="0" name="Picture 43"/>
+                    <pic:cNvPicPr>
+                      <a:picLocks noChangeAspect="1" noChangeArrowheads="1"/>
+                    </pic:cNvPicPr>
+                  </pic:nvPicPr>
+                  <pic:blipFill>
+                    <a:blip r:embed="rId18" cstate="print">
+                      <a:extLst>
+                        <a:ext uri="{28A0092B-C50C-407E-A947-70E740481C1C}">
+                          <a14:useLocalDpi xmlns:a14="http://schemas.microsoft.com/office/drawing/2010/main" val="0"/>
+                        </a:ext>
+                      </a:extLst>
+                    </a:blip>
+                    <a:srcRect/>
+                    <a:stretch>
+                      <a:fillRect/>
+                    </a:stretch>
+                  </pic:blipFill>
+                  <pic:spPr bwMode="auto">
+                    <a:xfrm>
+                      <a:off x="0" y="0"/>
+                      <a:ext cx="5943600" cy="3768090"/>
+                    </a:xfrm>
+                    <a:prstGeom prst="rect">
+                      <a:avLst/>
+                    </a:prstGeom>
+                    <a:noFill/>
+                    <a:ln>
+                      <a:noFill/>
+                    </a:ln>
+                  </pic:spPr>
+                </pic:pic>
+              </a:graphicData>
+            </a:graphic>
+          </wp:inline>
+        </w:drawing>
+      </w:r>
+    </w:p>
+    <w:p>
+      <w:pPr>
+        <w:pStyle w:val="ListParagraph"/>
+        <w:numPr>
+          <w:ilvl w:val="0"/>
+          <w:numId w:val="8"/>
+        </w:numPr>
+        <w:rPr>
+          <w:rFonts w:ascii="Times New Roman" w:hAnsi="Times New Roman" w:cs="Times New Roman"/>
+        </w:rPr>
+      </w:pPr>
+      <w:r>
+        <w:rPr>
+          <w:rFonts w:ascii="Times New Roman" w:hAnsi="Times New Roman" w:cs="Times New Roman"/>
+        </w:rPr>
+        <w:t>Tiêu chuẩn 1: Nếu thực thể chỉ có một thể hiện thì chuyển đổi thành thuộc tính</w:t>
+      </w:r>
+    </w:p>
+    <w:p>
+      <w:pPr>
+        <w:ind w:left="730" w:firstLine="710"/>
+        <w:rPr>
+          <w:rFonts w:ascii="Times New Roman" w:hAnsi="Times New Roman" w:cs="Times New Roman"/>
+        </w:rPr>
+      </w:pPr>
+      <w:r>
+        <w:rPr>
+          <w:rFonts w:ascii="Times New Roman" w:hAnsi="Times New Roman" w:cs="Times New Roman"/>
+        </w:rPr>
+        <w:t>Không có tinh chỉnh</w:t>
+      </w:r>
+    </w:p>
+    <w:p>
+      <w:pPr>
+        <w:pStyle w:val="ListParagraph"/>
+        <w:numPr>
+          <w:ilvl w:val="0"/>
+          <w:numId w:val="8"/>
+        </w:numPr>
+        <w:rPr>
+          <w:rFonts w:ascii="Times New Roman" w:hAnsi="Times New Roman" w:cs="Times New Roman"/>
+        </w:rPr>
+      </w:pPr>
+      <w:r>
+        <w:rPr>
+          <w:rFonts w:ascii="Times New Roman" w:hAnsi="Times New Roman" w:cs="Times New Roman"/>
+        </w:rPr>
+        <w:t>Tiêu chuẩn 2: Thực thể chỉ có một thuộc tính nên đổi thành thuộc tính</w:t>
+      </w:r>
+    </w:p>
+    <w:p>
+      <w:pPr>
+        <w:ind w:left="730" w:firstLine="710"/>
+        <w:rPr>
+          <w:rFonts w:ascii="Times New Roman" w:hAnsi="Times New Roman" w:cs="Times New Roman"/>
+        </w:rPr>
+      </w:pPr>
+      <w:r>
+        <w:rPr>
+          <w:rFonts w:ascii="Times New Roman" w:hAnsi="Times New Roman" w:cs="Times New Roman"/>
+        </w:rPr>
+        <w:t>Không có tinh chỉnh do Mục(mã mục, tên mục) tạo thành một thực thể để dễ quản lý</w:t>
+      </w:r>
+    </w:p>
+    <w:p>
+      <w:pPr>
+        <w:pStyle w:val="ListParagraph"/>
+        <w:numPr>
+          <w:ilvl w:val="0"/>
+          <w:numId w:val="8"/>
+        </w:numPr>
+        <w:rPr>
+          <w:rFonts w:ascii="Times New Roman" w:hAnsi="Times New Roman" w:cs="Times New Roman"/>
+        </w:rPr>
+      </w:pPr>
+      <w:r>
+        <w:rPr>
+          <w:rFonts w:ascii="Times New Roman" w:hAnsi="Times New Roman" w:cs="Times New Roman"/>
+        </w:rPr>
+        <w:t>Tiêu chuẩn 3: Là thực thể hay thuộc tính?</w:t>
+      </w:r>
+    </w:p>
+    <w:p>
+      <w:pPr>
+        <w:ind w:left="730" w:firstLine="710"/>
+        <w:rPr>
+          <w:rFonts w:ascii="Times New Roman" w:hAnsi="Times New Roman" w:cs="Times New Roman"/>
+        </w:rPr>
+      </w:pPr>
+      <w:r>
+        <w:rPr>
+          <w:rFonts w:ascii="Times New Roman" w:hAnsi="Times New Roman" w:cs="Times New Roman"/>
+        </w:rPr>
+        <w:t>Không có tinh chỉnh</w:t>
+      </w:r>
+    </w:p>
+    <w:p>
+      <w:pPr>
+        <w:pStyle w:val="ListParagraph"/>
+        <w:numPr>
+          <w:ilvl w:val="0"/>
+          <w:numId w:val="8"/>
+        </w:numPr>
+        <w:rPr>
+          <w:rFonts w:ascii="Times New Roman" w:hAnsi="Times New Roman" w:cs="Times New Roman"/>
+        </w:rPr>
+      </w:pPr>
+      <w:r>
+        <w:rPr>
+          <w:rFonts w:ascii="Times New Roman" w:hAnsi="Times New Roman" w:cs="Times New Roman"/>
+        </w:rPr>
+        <w:t>Tiêu chuẩn 4: Tạo thực thể chuyên biệt khi thực thể chuyên biệt (con) có thuộc tính hoặc mối kết hợp</w:t>
+      </w:r>
+    </w:p>
+    <w:p>
+      <w:pPr>
+        <w:ind w:left="730" w:firstLine="710"/>
+        <w:rPr>
+          <w:rFonts w:ascii="Times New Roman" w:hAnsi="Times New Roman" w:cs="Times New Roman"/>
+        </w:rPr>
+      </w:pPr>
+      <w:r>
+        <w:rPr>
+          <w:rFonts w:ascii="Times New Roman" w:hAnsi="Times New Roman" w:cs="Times New Roman"/>
+        </w:rPr>
+        <w:t>Không có tinh chỉnh</w:t>
+      </w:r>
+    </w:p>
+    <w:p>
+      <w:pPr>
+        <w:pStyle w:val="ListParagraph"/>
+        <w:numPr>
+          <w:ilvl w:val="0"/>
+          <w:numId w:val="8"/>
+        </w:numPr>
+        <w:tabs>
+          <w:tab w:val="center" w:pos="1355"/>
+          <w:tab w:val="center" w:pos="4707"/>
+        </w:tabs>
+        <w:rPr>
+          <w:rFonts w:ascii="Times New Roman" w:hAnsi="Times New Roman" w:cs="Times New Roman"/>
+        </w:rPr>
+      </w:pPr>
+      <w:r>
+        <w:rPr>
+          <w:rFonts w:ascii="Times New Roman" w:hAnsi="Times New Roman" w:cs="Times New Roman"/>
+        </w:rPr>
+        <w:t>Tiêu chuẩn 5: Tạo thuộc tính kết hợp khi cần quản lý chi tiết</w:t>
+      </w:r>
+    </w:p>
+    <w:p>
+      <w:pPr>
+        <w:pStyle w:val="ListParagraph"/>
+        <w:ind w:firstLine="720"/>
+        <w:rPr>
+          <w:rFonts w:ascii="Times New Roman" w:hAnsi="Times New Roman" w:cs="Times New Roman"/>
+        </w:rPr>
+      </w:pPr>
+      <w:r>
+        <w:rPr>
+          <w:rFonts w:ascii="Times New Roman" w:hAnsi="Times New Roman" w:cs="Times New Roman"/>
+        </w:rPr>
+        <w:t>Không có tinh chỉnh</w:t>
+      </w:r>
+    </w:p>
+    <w:p>
+      <w:pPr>
+        <w:pStyle w:val="ListParagraph"/>
+        <w:numPr>
+          <w:ilvl w:val="0"/>
+          <w:numId w:val="8"/>
+        </w:numPr>
+        <w:rPr>
+          <w:rFonts w:ascii="Times New Roman" w:hAnsi="Times New Roman" w:cs="Times New Roman"/>
+        </w:rPr>
+      </w:pPr>
+      <w:r>
+        <w:rPr>
+          <w:rFonts w:ascii="Times New Roman" w:hAnsi="Times New Roman" w:cs="Times New Roman"/>
+        </w:rPr>
+        <w:t>Tiêu chuẩn 6: Mối kết hợp N-N có thể chuyển thành thực thể</w:t>
+      </w:r>
+    </w:p>
+    <w:p>
+      <w:pPr>
+        <w:pStyle w:val="ListParagraph"/>
+        <w:ind w:firstLine="720"/>
+        <w:rPr>
+          <w:rFonts w:ascii="Times New Roman" w:hAnsi="Times New Roman" w:cs="Times New Roman"/>
+        </w:rPr>
+      </w:pPr>
+      <w:r>
+        <w:rPr>
+          <w:rFonts w:ascii="Times New Roman" w:hAnsi="Times New Roman" w:cs="Times New Roman"/>
+        </w:rPr>
+        <w:t>Không có tinh chỉnh</w:t>
+      </w:r>
+    </w:p>
+    <w:p>
+      <w:pPr>
+        <w:pStyle w:val="Heading1"/>
+        <w:rPr>
+          <w:rFonts w:ascii="Times New Roman" w:hAnsi="Times New Roman" w:cs="Times New Roman"/>
+        </w:rPr>
+      </w:pPr>
+      <w:r>
+        <w:rPr>
+          <w:rFonts w:ascii="Times New Roman" w:hAnsi="Times New Roman" w:cs="Times New Roman"/>
+        </w:rPr>
+        <w:lastRenderedPageBreak/>
+        <w:t>Mô hình ER hoàn chỉnh</w:t>
+      </w:r>
+    </w:p>
+    <w:p>
+      <w:pPr>
+        <w:rPr>
+          <w:rFonts w:ascii="Times New Roman" w:hAnsi="Times New Roman" w:cs="Times New Roman"/>
+        </w:rPr>
+      </w:pPr>
+      <w:r>
+        <w:rPr>
+          <w:noProof/>
+        </w:rPr>
+        <w:drawing>
+          <wp:inline distT="0" distB="0" distL="0" distR="0" wp14:anchorId="440D99E6" wp14:editId="1F4083C0">
+            <wp:extent cx="5943600" cy="3768090"/>
+            <wp:effectExtent l="0" t="0" r="0" b="3810"/>
+            <wp:docPr id="53" name="Picture 53"/>
+            <wp:cNvGraphicFramePr>
+              <a:graphicFrameLocks xmlns:a="http://schemas.openxmlformats.org/drawingml/2006/main" noChangeAspect="1"/>
+            </wp:cNvGraphicFramePr>
+            <a:graphic xmlns:a="http://schemas.openxmlformats.org/drawingml/2006/main">
+              <a:graphicData uri="http://schemas.openxmlformats.org/drawingml/2006/picture">
+                <pic:pic xmlns:pic="http://schemas.openxmlformats.org/drawingml/2006/picture">
+                  <pic:nvPicPr>
+                    <pic:cNvPr id="0" name="Picture 45"/>
+                    <pic:cNvPicPr>
+                      <a:picLocks noChangeAspect="1" noChangeArrowheads="1"/>
+                    </pic:cNvPicPr>
+                  </pic:nvPicPr>
+                  <pic:blipFill>
+                    <a:blip r:embed="rId18" cstate="print">
+                      <a:extLst>
+                        <a:ext uri="{28A0092B-C50C-407E-A947-70E740481C1C}">
+                          <a14:useLocalDpi xmlns:a14="http://schemas.microsoft.com/office/drawing/2010/main" val="0"/>
+                        </a:ext>
+                      </a:extLst>
+                    </a:blip>
+                    <a:srcRect/>
+                    <a:stretch>
+                      <a:fillRect/>
+                    </a:stretch>
+                  </pic:blipFill>
+                  <pic:spPr bwMode="auto">
+                    <a:xfrm>
+                      <a:off x="0" y="0"/>
+                      <a:ext cx="5943600" cy="3768090"/>
+                    </a:xfrm>
+                    <a:prstGeom prst="rect">
+                      <a:avLst/>
+                    </a:prstGeom>
+                    <a:noFill/>
+                    <a:ln>
+                      <a:noFill/>
+                    </a:ln>
+                  </pic:spPr>
+                </pic:pic>
+              </a:graphicData>
+            </a:graphic>
+          </wp:inline>
+        </w:drawing>
+      </w:r>
+    </w:p>
+    <w:p>
+      <w:pPr>
+        <w:rPr>
+          <w:rFonts w:ascii="Times New Roman" w:hAnsi="Times New Roman" w:cs="Times New Roman"/>
+        </w:rPr>
+      </w:pPr>
+    </w:p>
+    <w:p>
+      <w:pPr>
+        <w:pStyle w:val="NormalWeb"/>
+        <w:spacing w:before="0" w:beforeAutospacing="0" w:after="0" w:afterAutospacing="0"/>
+        <w:jc w:val="center"/>
+        <w:textAlignment w:val="baseline"/>
+        <w:rPr>
+          <w:b/>
+          <w:bCs/>
+          <w:color w:val="000000"/>
+          <w:sz w:val="40"/>
+          <w:szCs w:val="40"/>
+        </w:rPr>
+      </w:pPr>
+      <w:r>
+        <w:rPr>
+          <w:b/>
+          <w:bCs/>
+          <w:color w:val="000000"/>
+          <w:sz w:val="40"/>
+          <w:szCs w:val="40"/>
+        </w:rPr>
+        <w:br w:type="page"/>
+      </w:r>
+    </w:p>
+    <w:p>
+      <w:pPr>
+        <w:pStyle w:val="NormalWeb"/>
+        <w:spacing w:before="0" w:beforeAutospacing="0" w:after="0" w:afterAutospacing="0"/>
+        <w:jc w:val="center"/>
+        <w:textAlignment w:val="baseline"/>
+        <w:rPr>
+          <w:b/>
+          <w:bCs/>
+          <w:color w:val="000000"/>
+          <w:sz w:val="40"/>
+          <w:szCs w:val="40"/>
+        </w:rPr>
+      </w:pPr>
+      <w:r>
+        <w:rPr>
+          <w:b/>
+          <w:bCs/>
+          <w:color w:val="000000"/>
+          <w:sz w:val="40"/>
+          <w:szCs w:val="40"/>
+        </w:rPr>
+        <w:lastRenderedPageBreak/>
+        <w:t>Chuyển đổi mô hình ER</w:t>
+      </w:r>
+    </w:p>
+    <w:p>
+      <w:pPr>
+        <w:pStyle w:val="Heading1"/>
+        <w:rPr>
+          <w:rFonts w:eastAsia="Times New Roman"/>
+        </w:rPr>
+      </w:pPr>
+      <w:r>
+        <w:t>MÔ HÌNH ER</w:t>
+      </w:r>
+    </w:p>
+    <w:p>
+      <w:pPr>
+        <w:pStyle w:val="NormalWeb"/>
+        <w:spacing w:before="0" w:beforeAutospacing="0" w:after="0" w:afterAutospacing="0"/>
+      </w:pPr>
+      <w:r>
+        <w:rPr>
+          <w:noProof/>
+        </w:rPr>
+        <w:drawing>
+          <wp:inline distT="0" distB="0" distL="0" distR="0" wp14:anchorId="03B2E563" wp14:editId="39F5D10A">
+            <wp:extent cx="5943600" cy="3768090"/>
+            <wp:effectExtent l="0" t="0" r="0" b="3810"/>
+            <wp:docPr id="54" name="Picture 54"/>
+            <wp:cNvGraphicFramePr>
+              <a:graphicFrameLocks xmlns:a="http://schemas.openxmlformats.org/drawingml/2006/main" noChangeAspect="1"/>
+            </wp:cNvGraphicFramePr>
+            <a:graphic xmlns:a="http://schemas.openxmlformats.org/drawingml/2006/main">
+              <a:graphicData uri="http://schemas.openxmlformats.org/drawingml/2006/picture">
+                <pic:pic xmlns:pic="http://schemas.openxmlformats.org/drawingml/2006/picture">
+                  <pic:nvPicPr>
+                    <pic:cNvPr id="0" name="Picture 47"/>
+                    <pic:cNvPicPr>
+                      <a:picLocks noChangeAspect="1" noChangeArrowheads="1"/>
+                    </pic:cNvPicPr>
+                  </pic:nvPicPr>
+                  <pic:blipFill>
+                    <a:blip r:embed="rId19" cstate="print">
+                      <a:extLst>
+                        <a:ext uri="{28A0092B-C50C-407E-A947-70E740481C1C}">
+                          <a14:useLocalDpi xmlns:a14="http://schemas.microsoft.com/office/drawing/2010/main" val="0"/>
+                        </a:ext>
+                      </a:extLst>
+                    </a:blip>
+                    <a:srcRect/>
+                    <a:stretch>
+                      <a:fillRect/>
+                    </a:stretch>
+                  </pic:blipFill>
+                  <pic:spPr bwMode="auto">
+                    <a:xfrm>
+                      <a:off x="0" y="0"/>
+                      <a:ext cx="5943600" cy="3768090"/>
+                    </a:xfrm>
+                    <a:prstGeom prst="rect">
+                      <a:avLst/>
+                    </a:prstGeom>
+                    <a:noFill/>
+                    <a:ln>
+                      <a:noFill/>
+                    </a:ln>
+                  </pic:spPr>
+                </pic:pic>
+              </a:graphicData>
+            </a:graphic>
+          </wp:inline>
+        </w:drawing>
+      </w:r>
+    </w:p>
+    <w:p>
+      <w:pPr>
+        <w:pStyle w:val="Heading1"/>
         <w:numPr>
           <w:ilvl w:val="0"/>
           <w:numId w:val="10"/>
         </w:numPr>
       </w:pPr>
       <w:r>
-        <w:lastRenderedPageBreak/>
         <w:t>CHUYỂN ĐỔI TỪ MÔ HÌNH ER SANG MÔ HÌNH ER CẤP CAO</w:t>
       </w:r>
     </w:p>
     <w:p>
       <w:pPr>
-        <w:pStyle w:val="u2"/>
+        <w:pStyle w:val="Heading2"/>
       </w:pPr>
       <w:r>
         <w:t>Chuyển đổi tổng quát hóa và tập con</w:t>
@@ -1761,7 +1710,7 @@
     </w:p>
     <w:p>
       <w:pPr>
-        <w:pStyle w:val="ThngthngWeb"/>
+        <w:pStyle w:val="NormalWeb"/>
         <w:spacing w:before="0" w:beforeAutospacing="0" w:after="0" w:afterAutospacing="0"/>
       </w:pPr>
       <w:r>
@@ -1783,7 +1732,7 @@
     </w:p>
     <w:p>
       <w:pPr>
-        <w:pStyle w:val="ThngthngWeb"/>
+        <w:pStyle w:val="NormalWeb"/>
         <w:numPr>
           <w:ilvl w:val="0"/>
           <w:numId w:val="11"/>
@@ -1804,7 +1753,7 @@
     </w:p>
     <w:p>
       <w:pPr>
-        <w:pStyle w:val="ThngthngWeb"/>
+        <w:pStyle w:val="NormalWeb"/>
         <w:numPr>
           <w:ilvl w:val="0"/>
           <w:numId w:val="11"/>
@@ -1825,7 +1774,7 @@
     </w:p>
     <w:p>
       <w:pPr>
-        <w:pStyle w:val="ThngthngWeb"/>
+        <w:pStyle w:val="NormalWeb"/>
         <w:spacing w:before="0" w:beforeAutospacing="0" w:after="0" w:afterAutospacing="0"/>
       </w:pPr>
       <w:r>
@@ -1853,7 +1802,7 @@
     </w:p>
     <w:p>
       <w:pPr>
-        <w:pStyle w:val="ThngthngWeb"/>
+        <w:pStyle w:val="NormalWeb"/>
         <w:spacing w:before="0" w:beforeAutospacing="0" w:after="0" w:afterAutospacing="0"/>
       </w:pPr>
       <w:r>
@@ -1865,6 +1814,7 @@
           <w:bdr w:val="none" w:sz="0" w:space="0" w:color="auto" w:frame="1"/>
           <w:lang w:val="en-GB" w:eastAsia="en-GB"/>
         </w:rPr>
+        <w:lastRenderedPageBreak/>
         <w:drawing>
           <wp:inline distT="0" distB="0" distL="0" distR="0" wp14:anchorId="0263B092" wp14:editId="67C182A1">
             <wp:extent cx="5133975" cy="5067300"/>
@@ -1883,7 +1833,7 @@
                     </pic:cNvPicPr>
                   </pic:nvPicPr>
                   <pic:blipFill>
-                    <a:blip r:embed="rId18">
+                    <a:blip r:embed="rId20">
                       <a:extLst>
                         <a:ext uri="{28A0092B-C50C-407E-A947-70E740481C1C}">
                           <a14:useLocalDpi xmlns:a14="http://schemas.microsoft.com/office/drawing/2010/main" val="0"/>
@@ -1917,16 +1867,15 @@
     </w:p>
     <w:p>
       <w:pPr>
-        <w:pStyle w:val="u2"/>
-      </w:pPr>
-      <w:r>
-        <w:lastRenderedPageBreak/>
+        <w:pStyle w:val="Heading2"/>
+      </w:pPr>
+      <w:r>
         <w:t>Thuộc tính suy diễn</w:t>
       </w:r>
     </w:p>
     <w:p>
       <w:pPr>
-        <w:pStyle w:val="u3"/>
+        <w:pStyle w:val="Heading3"/>
         <w:numPr>
           <w:ilvl w:val="0"/>
           <w:numId w:val="0"/>
@@ -1946,7 +1895,7 @@
     </w:p>
     <w:p>
       <w:pPr>
-        <w:pStyle w:val="u5"/>
+        <w:pStyle w:val="Heading5"/>
         <w:numPr>
           <w:ilvl w:val="1"/>
           <w:numId w:val="10"/>
@@ -1968,7 +1917,7 @@
     </w:p>
     <w:p>
       <w:pPr>
-        <w:pStyle w:val="ThngthngWeb"/>
+        <w:pStyle w:val="NormalWeb"/>
         <w:numPr>
           <w:ilvl w:val="0"/>
           <w:numId w:val="13"/>
@@ -1993,7 +1942,7 @@
     </w:p>
     <w:p>
       <w:pPr>
-        <w:pStyle w:val="ThngthngWeb"/>
+        <w:pStyle w:val="NormalWeb"/>
         <w:numPr>
           <w:ilvl w:val="0"/>
           <w:numId w:val="13"/>
@@ -2018,7 +1967,7 @@
     </w:p>
     <w:p>
       <w:pPr>
-        <w:pStyle w:val="ThngthngWeb"/>
+        <w:pStyle w:val="NormalWeb"/>
         <w:numPr>
           <w:ilvl w:val="0"/>
           <w:numId w:val="13"/>
@@ -2043,7 +1992,7 @@
     </w:p>
     <w:p>
       <w:pPr>
-        <w:pStyle w:val="ThngthngWeb"/>
+        <w:pStyle w:val="NormalWeb"/>
         <w:numPr>
           <w:ilvl w:val="1"/>
           <w:numId w:val="10"/>
@@ -2061,7 +2010,7 @@
     </w:p>
     <w:p>
       <w:pPr>
-        <w:pStyle w:val="ThngthngWeb"/>
+        <w:pStyle w:val="NormalWeb"/>
         <w:numPr>
           <w:ilvl w:val="0"/>
           <w:numId w:val="14"/>
@@ -2086,7 +2035,7 @@
     </w:p>
     <w:p>
       <w:pPr>
-        <w:pStyle w:val="ThngthngWeb"/>
+        <w:pStyle w:val="NormalWeb"/>
         <w:numPr>
           <w:ilvl w:val="0"/>
           <w:numId w:val="14"/>
@@ -2111,7 +2060,7 @@
     </w:p>
     <w:p>
       <w:pPr>
-        <w:pStyle w:val="ThngthngWeb"/>
+        <w:pStyle w:val="NormalWeb"/>
         <w:numPr>
           <w:ilvl w:val="0"/>
           <w:numId w:val="14"/>
@@ -2136,7 +2085,7 @@
     </w:p>
     <w:p>
       <w:pPr>
-        <w:pStyle w:val="ThngthngWeb"/>
+        <w:pStyle w:val="NormalWeb"/>
         <w:numPr>
           <w:ilvl w:val="0"/>
           <w:numId w:val="20"/>
@@ -2178,15 +2127,16 @@
     </w:p>
     <w:p>
       <w:pPr>
-        <w:pStyle w:val="u2"/>
-      </w:pPr>
-      <w:r>
+        <w:pStyle w:val="Heading2"/>
+      </w:pPr>
+      <w:r>
+        <w:lastRenderedPageBreak/>
         <w:t>Xác định khóa chính</w:t>
       </w:r>
     </w:p>
     <w:p>
       <w:pPr>
-        <w:pStyle w:val="ThngthngWeb"/>
+        <w:pStyle w:val="NormalWeb"/>
         <w:spacing w:before="0" w:beforeAutospacing="0" w:after="0" w:afterAutospacing="0"/>
         <w:ind w:left="720"/>
       </w:pPr>
@@ -2201,7 +2151,7 @@
     </w:p>
     <w:p>
       <w:pPr>
-        <w:pStyle w:val="ThngthngWeb"/>
+        <w:pStyle w:val="NormalWeb"/>
         <w:spacing w:before="0" w:beforeAutospacing="0" w:after="0" w:afterAutospacing="0"/>
         <w:ind w:left="720"/>
       </w:pPr>
@@ -2216,7 +2166,7 @@
     </w:p>
     <w:p>
       <w:pPr>
-        <w:pStyle w:val="ThngthngWeb"/>
+        <w:pStyle w:val="NormalWeb"/>
         <w:spacing w:before="0" w:beforeAutospacing="0" w:after="0" w:afterAutospacing="0"/>
         <w:ind w:left="720"/>
       </w:pPr>
@@ -2231,7 +2181,7 @@
     </w:p>
     <w:p>
       <w:pPr>
-        <w:pStyle w:val="ThngthngWeb"/>
+        <w:pStyle w:val="NormalWeb"/>
         <w:spacing w:before="0" w:beforeAutospacing="0" w:after="0" w:afterAutospacing="0"/>
         <w:ind w:left="720"/>
       </w:pPr>
@@ -2246,7 +2196,7 @@
     </w:p>
     <w:p>
       <w:pPr>
-        <w:pStyle w:val="ThngthngWeb"/>
+        <w:pStyle w:val="NormalWeb"/>
         <w:spacing w:before="0" w:beforeAutospacing="0" w:after="0" w:afterAutospacing="0"/>
         <w:ind w:left="720"/>
       </w:pPr>
@@ -2261,7 +2211,7 @@
     </w:p>
     <w:p>
       <w:pPr>
-        <w:pStyle w:val="ThngthngWeb"/>
+        <w:pStyle w:val="NormalWeb"/>
         <w:spacing w:before="0" w:beforeAutospacing="0" w:after="0" w:afterAutospacing="0"/>
         <w:ind w:left="720"/>
       </w:pPr>
@@ -2276,7 +2226,7 @@
     </w:p>
     <w:p>
       <w:pPr>
-        <w:pStyle w:val="u1"/>
+        <w:pStyle w:val="Heading1"/>
         <w:numPr>
           <w:ilvl w:val="0"/>
           <w:numId w:val="10"/>
@@ -2288,7 +2238,7 @@
     </w:p>
     <w:p>
       <w:pPr>
-        <w:pStyle w:val="oancuaDanhsach"/>
+        <w:pStyle w:val="ListParagraph"/>
         <w:numPr>
           <w:ilvl w:val="1"/>
           <w:numId w:val="10"/>
@@ -2300,7 +2250,7 @@
     </w:p>
     <w:p>
       <w:pPr>
-        <w:pStyle w:val="oancuaDanhsach"/>
+        <w:pStyle w:val="ListParagraph"/>
         <w:numPr>
           <w:ilvl w:val="1"/>
           <w:numId w:val="10"/>
@@ -2312,7 +2262,7 @@
     </w:p>
     <w:p>
       <w:pPr>
-        <w:pStyle w:val="oancuaDanhsach"/>
+        <w:pStyle w:val="ListParagraph"/>
         <w:numPr>
           <w:ilvl w:val="1"/>
           <w:numId w:val="10"/>
@@ -2324,7 +2274,7 @@
     </w:p>
     <w:p>
       <w:pPr>
-        <w:pStyle w:val="oancuaDanhsach"/>
+        <w:pStyle w:val="ListParagraph"/>
         <w:numPr>
           <w:ilvl w:val="1"/>
           <w:numId w:val="10"/>
@@ -2336,7 +2286,7 @@
     </w:p>
     <w:p>
       <w:pPr>
-        <w:pStyle w:val="oancuaDanhsach"/>
+        <w:pStyle w:val="ListParagraph"/>
         <w:numPr>
           <w:ilvl w:val="1"/>
           <w:numId w:val="10"/>
@@ -2348,7 +2298,7 @@
     </w:p>
     <w:p>
       <w:pPr>
-        <w:pStyle w:val="oancuaDanhsach"/>
+        <w:pStyle w:val="ListParagraph"/>
         <w:numPr>
           <w:ilvl w:val="1"/>
           <w:numId w:val="10"/>
@@ -2368,7 +2318,7 @@
     </w:p>
     <w:p>
       <w:pPr>
-        <w:pStyle w:val="ThngthngWeb"/>
+        <w:pStyle w:val="NormalWeb"/>
         <w:spacing w:before="0" w:beforeAutospacing="0" w:after="0" w:afterAutospacing="0"/>
       </w:pPr>
       <w:r>
@@ -2412,7 +2362,7 @@
     </w:p>
     <w:p>
       <w:pPr>
-        <w:pStyle w:val="ThngthngWeb"/>
+        <w:pStyle w:val="NormalWeb"/>
         <w:spacing w:before="0" w:beforeAutospacing="0" w:after="0" w:afterAutospacing="0"/>
       </w:pPr>
       <w:r>
@@ -2468,7 +2418,7 @@
     </w:p>
     <w:p>
       <w:pPr>
-        <w:pStyle w:val="ThngthngWeb"/>
+        <w:pStyle w:val="NormalWeb"/>
         <w:spacing w:before="0" w:beforeAutospacing="0" w:after="0" w:afterAutospacing="0"/>
       </w:pPr>
       <w:r>
@@ -2524,7 +2474,7 @@
     </w:p>
     <w:p>
       <w:pPr>
-        <w:pStyle w:val="ThngthngWeb"/>
+        <w:pStyle w:val="NormalWeb"/>
         <w:spacing w:before="0" w:beforeAutospacing="0" w:after="0" w:afterAutospacing="0"/>
       </w:pPr>
       <w:r>
@@ -2580,7 +2530,7 @@
     </w:p>
     <w:p>
       <w:pPr>
-        <w:pStyle w:val="ThngthngWeb"/>
+        <w:pStyle w:val="NormalWeb"/>
         <w:spacing w:before="0" w:beforeAutospacing="0" w:after="0" w:afterAutospacing="0"/>
       </w:pPr>
       <w:r>
@@ -2647,7 +2597,7 @@
     </w:p>
     <w:p>
       <w:pPr>
-        <w:pStyle w:val="ThngthngWeb"/>
+        <w:pStyle w:val="NormalWeb"/>
         <w:spacing w:before="0" w:beforeAutospacing="0" w:after="0" w:afterAutospacing="0"/>
       </w:pPr>
       <w:r>
@@ -2656,7 +2606,6 @@
           <w:sz w:val="22"/>
           <w:szCs w:val="22"/>
         </w:rPr>
-        <w:lastRenderedPageBreak/>
         <w:t>MUC (</w:t>
       </w:r>
       <w:r>
@@ -2686,7 +2635,7 @@
     </w:p>
     <w:p>
       <w:pPr>
-        <w:pStyle w:val="ThngthngWeb"/>
+        <w:pStyle w:val="NormalWeb"/>
         <w:spacing w:before="0" w:beforeAutospacing="0" w:after="0" w:afterAutospacing="0"/>
       </w:pPr>
       <w:r>
@@ -2712,7 +2661,23 @@
           <w:sz w:val="22"/>
           <w:szCs w:val="22"/>
         </w:rPr>
-        <w:t xml:space="preserve">, MatKhau, TenDocGia, NgaySinh, GioiTinh, DanToc, QuocTich, Email, SDTDocGia, AnhDaiDien, CMND, NoiCap, NgheNghiep, TrinhDo, TruongHoc, LopHoc, </w:t>
+        <w:t>, MatKhau,</w:t>
+      </w:r>
+      <w:r>
+        <w:rPr>
+          <w:color w:val="000000"/>
+          <w:sz w:val="22"/>
+          <w:szCs w:val="22"/>
+        </w:rPr>
+        <w:t xml:space="preserve"> TenDangNhap,</w:t>
+      </w:r>
+      <w:r>
+        <w:rPr>
+          <w:color w:val="000000"/>
+          <w:sz w:val="22"/>
+          <w:szCs w:val="22"/>
+        </w:rPr>
+        <w:t xml:space="preserve"> TenDocGia, NgaySinh, GioiTinh, DanToc, QuocTich, Email, SDTDocGia, AnhDaiDien, CMND, NoiCap, NgheNghiep, TrinhDo, TruongHoc, LopHoc, </w:t>
       </w:r>
       <w:r>
         <w:rPr>
@@ -2742,7 +2707,7 @@
     </w:p>
     <w:p>
       <w:pPr>
-        <w:pStyle w:val="ThngthngWeb"/>
+        <w:pStyle w:val="NormalWeb"/>
         <w:spacing w:before="0" w:beforeAutospacing="0" w:after="0" w:afterAutospacing="0"/>
       </w:pPr>
       <w:r>
@@ -2798,7 +2763,7 @@
     </w:p>
     <w:p>
       <w:pPr>
-        <w:pStyle w:val="ThngthngWeb"/>
+        <w:pStyle w:val="NormalWeb"/>
         <w:spacing w:before="0" w:beforeAutospacing="0" w:after="0" w:afterAutospacing="0"/>
       </w:pPr>
       <w:r>
@@ -2854,7 +2819,7 @@
     </w:p>
     <w:p>
       <w:pPr>
-        <w:pStyle w:val="ThngthngWeb"/>
+        <w:pStyle w:val="NormalWeb"/>
         <w:spacing w:before="0" w:beforeAutospacing="0" w:after="0" w:afterAutospacing="0"/>
       </w:pPr>
       <w:r>
@@ -2915,10 +2880,23 @@
         </w:rPr>
         <w:br/>
       </w:r>
+      <w:r>
+        <w:rPr>
+          <w:rFonts w:ascii="Times New Roman" w:hAnsi="Times New Roman" w:cs="Times New Roman"/>
+        </w:rPr>
+        <w:t xml:space="preserve">Attribute </w:t>
+      </w:r>
     </w:p>
     <w:p>
       <w:pPr>
-        <w:pStyle w:val="ThngthngWeb"/>
+        <w:rPr>
+          <w:rFonts w:ascii="Times New Roman" w:hAnsi="Times New Roman" w:cs="Times New Roman"/>
+        </w:rPr>
+      </w:pPr>
+    </w:p>
+    <w:p>
+      <w:pPr>
+        <w:pStyle w:val="NormalWeb"/>
         <w:numPr>
           <w:ilvl w:val="0"/>
           <w:numId w:val="17"/>
@@ -2950,7 +2928,7 @@
     </w:p>
     <w:p>
       <w:pPr>
-        <w:pStyle w:val="ThngthngWeb"/>
+        <w:pStyle w:val="NormalWeb"/>
         <w:spacing w:before="0" w:beforeAutospacing="0" w:after="0" w:afterAutospacing="0"/>
       </w:pPr>
       <w:r>
@@ -2959,12 +2937,13 @@
           <w:sz w:val="22"/>
           <w:szCs w:val="22"/>
         </w:rPr>
+        <w:lastRenderedPageBreak/>
         <w:t>MaDocGia</w:t>
       </w:r>
     </w:p>
     <w:p>
       <w:pPr>
-        <w:pStyle w:val="ThngthngWeb"/>
+        <w:pStyle w:val="NormalWeb"/>
         <w:spacing w:before="0" w:beforeAutospacing="0" w:after="0" w:afterAutospacing="0"/>
       </w:pPr>
       <w:r>
@@ -2978,7 +2957,7 @@
     </w:p>
     <w:p>
       <w:pPr>
-        <w:pStyle w:val="ThngthngWeb"/>
+        <w:pStyle w:val="NormalWeb"/>
         <w:spacing w:before="0" w:beforeAutospacing="0" w:after="0" w:afterAutospacing="0"/>
       </w:pPr>
       <w:r>
@@ -2992,7 +2971,7 @@
     </w:p>
     <w:p>
       <w:pPr>
-        <w:pStyle w:val="ThngthngWeb"/>
+        <w:pStyle w:val="NormalWeb"/>
         <w:spacing w:before="0" w:beforeAutospacing="0" w:after="0" w:afterAutospacing="0"/>
       </w:pPr>
       <w:r>
@@ -3006,7 +2985,7 @@
     </w:p>
     <w:p>
       <w:pPr>
-        <w:pStyle w:val="ThngthngWeb"/>
+        <w:pStyle w:val="NormalWeb"/>
         <w:spacing w:before="0" w:beforeAutospacing="0" w:after="0" w:afterAutospacing="0"/>
       </w:pPr>
       <w:r>
@@ -3020,7 +2999,7 @@
     </w:p>
     <w:p>
       <w:pPr>
-        <w:pStyle w:val="ThngthngWeb"/>
+        <w:pStyle w:val="NormalWeb"/>
         <w:spacing w:before="0" w:beforeAutospacing="0" w:after="0" w:afterAutospacing="0"/>
       </w:pPr>
       <w:r>
@@ -3041,7 +3020,7 @@
     </w:p>
     <w:p>
       <w:pPr>
-        <w:pStyle w:val="ThngthngWeb"/>
+        <w:pStyle w:val="NormalWeb"/>
         <w:spacing w:before="0" w:beforeAutospacing="0" w:after="0" w:afterAutospacing="0"/>
       </w:pPr>
       <w:r>
@@ -3055,7 +3034,7 @@
     </w:p>
     <w:p>
       <w:pPr>
-        <w:pStyle w:val="ThngthngWeb"/>
+        <w:pStyle w:val="NormalWeb"/>
         <w:spacing w:before="0" w:beforeAutospacing="0" w:after="0" w:afterAutospacing="0"/>
       </w:pPr>
       <w:r>
@@ -3069,7 +3048,7 @@
     </w:p>
     <w:p>
       <w:pPr>
-        <w:pStyle w:val="ThngthngWeb"/>
+        <w:pStyle w:val="NormalWeb"/>
         <w:spacing w:before="0" w:beforeAutospacing="0" w:after="0" w:afterAutospacing="0"/>
       </w:pPr>
       <w:r>
@@ -3083,7 +3062,7 @@
     </w:p>
     <w:p>
       <w:pPr>
-        <w:pStyle w:val="ThngthngWeb"/>
+        <w:pStyle w:val="NormalWeb"/>
         <w:spacing w:before="0" w:beforeAutospacing="0" w:after="0" w:afterAutospacing="0"/>
       </w:pPr>
       <w:r>
@@ -3097,7 +3076,7 @@
     </w:p>
     <w:p>
       <w:pPr>
-        <w:pStyle w:val="ThngthngWeb"/>
+        <w:pStyle w:val="NormalWeb"/>
         <w:spacing w:before="0" w:beforeAutospacing="0" w:after="0" w:afterAutospacing="0"/>
       </w:pPr>
       <w:r>
@@ -3111,7 +3090,7 @@
     </w:p>
     <w:p>
       <w:pPr>
-        <w:pStyle w:val="ThngthngWeb"/>
+        <w:pStyle w:val="NormalWeb"/>
         <w:spacing w:before="0" w:beforeAutospacing="0" w:after="0" w:afterAutospacing="0"/>
       </w:pPr>
       <w:r>
@@ -3132,7 +3111,7 @@
     </w:p>
     <w:p>
       <w:pPr>
-        <w:pStyle w:val="ThngthngWeb"/>
+        <w:pStyle w:val="NormalWeb"/>
         <w:spacing w:before="0" w:beforeAutospacing="0" w:after="0" w:afterAutospacing="0"/>
       </w:pPr>
       <w:r>
@@ -3146,7 +3125,7 @@
     </w:p>
     <w:p>
       <w:pPr>
-        <w:pStyle w:val="ThngthngWeb"/>
+        <w:pStyle w:val="NormalWeb"/>
         <w:spacing w:before="0" w:beforeAutospacing="0" w:after="0" w:afterAutospacing="0"/>
       </w:pPr>
       <w:r>
@@ -3160,7 +3139,7 @@
     </w:p>
     <w:p>
       <w:pPr>
-        <w:pStyle w:val="ThngthngWeb"/>
+        <w:pStyle w:val="NormalWeb"/>
         <w:spacing w:before="0" w:beforeAutospacing="0" w:after="0" w:afterAutospacing="0"/>
       </w:pPr>
       <w:r>
@@ -3174,7 +3153,7 @@
     </w:p>
     <w:p>
       <w:pPr>
-        <w:pStyle w:val="ThngthngWeb"/>
+        <w:pStyle w:val="NormalWeb"/>
         <w:spacing w:before="0" w:beforeAutospacing="0" w:after="0" w:afterAutospacing="0"/>
       </w:pPr>
       <w:r>
@@ -3188,7 +3167,7 @@
     </w:p>
     <w:p>
       <w:pPr>
-        <w:pStyle w:val="ThngthngWeb"/>
+        <w:pStyle w:val="NormalWeb"/>
         <w:spacing w:before="0" w:beforeAutospacing="0" w:after="0" w:afterAutospacing="0"/>
       </w:pPr>
       <w:r>
@@ -3202,7 +3181,7 @@
     </w:p>
     <w:p>
       <w:pPr>
-        <w:pStyle w:val="ThngthngWeb"/>
+        <w:pStyle w:val="NormalWeb"/>
         <w:spacing w:before="0" w:beforeAutospacing="0" w:after="0" w:afterAutospacing="0"/>
       </w:pPr>
       <w:r>
@@ -3216,7 +3195,7 @@
     </w:p>
     <w:p>
       <w:pPr>
-        <w:pStyle w:val="ThngthngWeb"/>
+        <w:pStyle w:val="NormalWeb"/>
         <w:spacing w:before="0" w:beforeAutospacing="0" w:after="0" w:afterAutospacing="0"/>
       </w:pPr>
       <w:r>
@@ -3230,7 +3209,7 @@
     </w:p>
     <w:p>
       <w:pPr>
-        <w:pStyle w:val="ThngthngWeb"/>
+        <w:pStyle w:val="NormalWeb"/>
         <w:spacing w:before="0" w:beforeAutospacing="0" w:after="0" w:afterAutospacing="0"/>
       </w:pPr>
       <w:r>
@@ -3244,7 +3223,7 @@
     </w:p>
     <w:p>
       <w:pPr>
-        <w:pStyle w:val="ThngthngWeb"/>
+        <w:pStyle w:val="NormalWeb"/>
         <w:spacing w:before="0" w:beforeAutospacing="0" w:after="0" w:afterAutospacing="0"/>
       </w:pPr>
       <w:r>
@@ -3258,7 +3237,7 @@
     </w:p>
     <w:p>
       <w:pPr>
-        <w:pStyle w:val="ThngthngWeb"/>
+        <w:pStyle w:val="NormalWeb"/>
         <w:spacing w:before="0" w:beforeAutospacing="0" w:after="0" w:afterAutospacing="0"/>
       </w:pPr>
       <w:r>
@@ -3272,7 +3251,7 @@
     </w:p>
     <w:p>
       <w:pPr>
-        <w:pStyle w:val="ThngthngWeb"/>
+        <w:pStyle w:val="NormalWeb"/>
         <w:spacing w:before="0" w:beforeAutospacing="0" w:after="0" w:afterAutospacing="0"/>
       </w:pPr>
       <w:r>
@@ -3293,7 +3272,7 @@
     </w:p>
     <w:p>
       <w:pPr>
-        <w:pStyle w:val="ThngthngWeb"/>
+        <w:pStyle w:val="NormalWeb"/>
         <w:spacing w:before="0" w:beforeAutospacing="0" w:after="0" w:afterAutospacing="0"/>
       </w:pPr>
       <w:r>
@@ -3452,7 +3431,7 @@
     </w:p>
     <w:p>
       <w:pPr>
-        <w:pStyle w:val="u1"/>
+        <w:pStyle w:val="Heading1"/>
         <w:numPr>
           <w:ilvl w:val="0"/>
           <w:numId w:val="30"/>
@@ -3489,7 +3468,7 @@
                     </pic:cNvPicPr>
                   </pic:nvPicPr>
                   <pic:blipFill>
-                    <a:blip r:embed="rId19" cstate="print">
+                    <a:blip r:embed="rId21" cstate="print">
                       <a:extLst>
                         <a:ext uri="{28A0092B-C50C-407E-A947-70E740481C1C}">
                           <a14:useLocalDpi xmlns:a14="http://schemas.microsoft.com/office/drawing/2010/main" val="0"/>
@@ -3523,7 +3502,7 @@
     </w:p>
     <w:p>
       <w:pPr>
-        <w:pStyle w:val="u1"/>
+        <w:pStyle w:val="Heading1"/>
         <w:numPr>
           <w:ilvl w:val="0"/>
           <w:numId w:val="30"/>
@@ -3535,7 +3514,7 @@
     </w:p>
     <w:p>
       <w:pPr>
-        <w:pStyle w:val="u2"/>
+        <w:pStyle w:val="Heading2"/>
         <w:numPr>
           <w:ilvl w:val="1"/>
           <w:numId w:val="22"/>
@@ -5002,7 +4981,7 @@
     </w:tbl>
     <w:p>
       <w:pPr>
-        <w:pStyle w:val="u1"/>
+        <w:pStyle w:val="Heading1"/>
         <w:numPr>
           <w:ilvl w:val="0"/>
           <w:numId w:val="0"/>
@@ -5021,7 +5000,7 @@
     </w:p>
     <w:p>
       <w:pPr>
-        <w:pStyle w:val="u2"/>
+        <w:pStyle w:val="Heading2"/>
         <w:numPr>
           <w:ilvl w:val="1"/>
           <w:numId w:val="22"/>
@@ -7904,7 +7883,7 @@
     <w:p/>
     <w:p>
       <w:pPr>
-        <w:pStyle w:val="u2"/>
+        <w:pStyle w:val="Heading2"/>
         <w:numPr>
           <w:ilvl w:val="1"/>
           <w:numId w:val="35"/>
@@ -9233,7 +9212,7 @@
     <w:p/>
     <w:p>
       <w:pPr>
-        <w:pStyle w:val="u2"/>
+        <w:pStyle w:val="Heading2"/>
         <w:numPr>
           <w:ilvl w:val="1"/>
           <w:numId w:val="35"/>
@@ -9863,7 +9842,7 @@
     <w:p/>
     <w:p>
       <w:pPr>
-        <w:pStyle w:val="u2"/>
+        <w:pStyle w:val="Heading2"/>
         <w:numPr>
           <w:ilvl w:val="1"/>
           <w:numId w:val="35"/>
@@ -11322,7 +11301,7 @@
           </w:p>
           <w:p>
             <w:pPr>
-              <w:pStyle w:val="oancuaDanhsach"/>
+              <w:pStyle w:val="ListParagraph"/>
               <w:numPr>
                 <w:ilvl w:val="0"/>
                 <w:numId w:val="44"/>
@@ -11348,7 +11327,7 @@
           </w:p>
           <w:p>
             <w:pPr>
-              <w:pStyle w:val="oancuaDanhsach"/>
+              <w:pStyle w:val="ListParagraph"/>
               <w:numPr>
                 <w:ilvl w:val="0"/>
                 <w:numId w:val="44"/>
@@ -11870,7 +11849,7 @@
                 <w:rFonts w:ascii="Calibri" w:eastAsia="Times New Roman" w:hAnsi="Calibri" w:cs="Calibri"/>
                 <w:b/>
                 <w:bCs/>
-                <w:lang w:eastAsia="vi-VN"/>
+                <w:lang w:val="vi-VN" w:eastAsia="vi-VN"/>
               </w:rPr>
               <w:t xml:space="preserve">A. </w:t>
             </w:r>
@@ -11896,7 +11875,7 @@
             <w:r>
               <w:rPr>
                 <w:rFonts w:ascii="Calibri" w:eastAsia="Times New Roman" w:hAnsi="Calibri" w:cs="Calibri"/>
-                <w:lang w:eastAsia="vi-VN"/>
+                <w:lang w:val="vi-VN" w:eastAsia="vi-VN"/>
               </w:rPr>
               <w:t xml:space="preserve">1 </w:t>
             </w:r>
@@ -11910,14 +11889,14 @@
             <w:r>
               <w:rPr>
                 <w:rFonts w:ascii="Calibri" w:eastAsia="Times New Roman" w:hAnsi="Calibri" w:cs="Calibri"/>
-                <w:lang w:eastAsia="vi-VN"/>
+                <w:lang w:val="vi-VN" w:eastAsia="vi-VN"/>
               </w:rPr>
               <w:t xml:space="preserve"> 1</w:t>
             </w:r>
             <w:r>
               <w:rPr>
                 <w:rFonts w:ascii="Calibri" w:eastAsia="Times New Roman" w:hAnsi="Calibri" w:cs="Calibri"/>
-                <w:lang w:eastAsia="vi-VN"/>
+                <w:lang w:val="vi-VN" w:eastAsia="vi-VN"/>
               </w:rPr>
               <w:t>/</w:t>
             </w:r>
@@ -11942,7 +11921,7 @@
             <w:r>
               <w:rPr>
                 <w:rFonts w:ascii="Calibri" w:eastAsia="Times New Roman" w:hAnsi="Calibri" w:cs="Calibri"/>
-                <w:lang w:eastAsia="vi-VN"/>
+                <w:lang w:val="vi-VN" w:eastAsia="vi-VN"/>
               </w:rPr>
               <w:t>2</w:t>
             </w:r>
@@ -11967,7 +11946,7 @@
             <w:r>
               <w:rPr>
                 <w:rFonts w:ascii="Calibri" w:eastAsia="Times New Roman" w:hAnsi="Calibri" w:cs="Calibri"/>
-                <w:lang w:eastAsia="vi-VN"/>
+                <w:lang w:val="vi-VN" w:eastAsia="vi-VN"/>
               </w:rPr>
               <w:t>3</w:t>
             </w:r>
@@ -12157,7 +12136,7 @@
             <w:r>
               <w:rPr>
                 <w:rFonts w:ascii="Calibri" w:eastAsia="Times New Roman" w:hAnsi="Calibri" w:cs="Calibri"/>
-                <w:lang w:eastAsia="vi-VN"/>
+                <w:lang w:val="vi-VN" w:eastAsia="vi-VN"/>
               </w:rPr>
               <w:t>1</w:t>
             </w:r>
@@ -12176,13 +12155,13 @@
               <w:rPr>
                 <w:rFonts w:ascii="Calibri" w:eastAsia="Times New Roman" w:hAnsi="Calibri" w:cs="Calibri"/>
                 <w:color w:val="auto"/>
-                <w:lang w:eastAsia="vi-VN"/>
-              </w:rPr>
-            </w:pPr>
-            <w:r>
-              <w:rPr>
-                <w:rFonts w:ascii="Calibri" w:eastAsia="Times New Roman" w:hAnsi="Calibri" w:cs="Calibri"/>
-                <w:lang w:eastAsia="vi-VN"/>
+                <w:lang w:val="vi-VN" w:eastAsia="vi-VN"/>
+              </w:rPr>
+            </w:pPr>
+            <w:r>
+              <w:rPr>
+                <w:rFonts w:ascii="Calibri" w:eastAsia="Times New Roman" w:hAnsi="Calibri" w:cs="Calibri"/>
+                <w:lang w:val="vi-VN" w:eastAsia="vi-VN"/>
               </w:rPr>
               <w:t>2</w:t>
             </w:r>
@@ -12196,7 +12175,7 @@
             <w:r>
               <w:rPr>
                 <w:rFonts w:ascii="Calibri" w:eastAsia="Times New Roman" w:hAnsi="Calibri" w:cs="Calibri"/>
-                <w:lang w:eastAsia="vi-VN"/>
+                <w:lang w:val="vi-VN" w:eastAsia="vi-VN"/>
               </w:rPr>
               <w:t>Chọn Nhân Viên cần sửa</w:t>
             </w:r>
@@ -12207,13 +12186,13 @@
               <w:ind w:left="0" w:firstLine="0"/>
               <w:rPr>
                 <w:rFonts w:ascii="Calibri" w:eastAsia="Times New Roman" w:hAnsi="Calibri" w:cs="Calibri"/>
-                <w:lang w:eastAsia="vi-VN"/>
-              </w:rPr>
-            </w:pPr>
-            <w:r>
-              <w:rPr>
-                <w:rFonts w:ascii="Calibri" w:eastAsia="Times New Roman" w:hAnsi="Calibri" w:cs="Calibri"/>
-                <w:lang w:eastAsia="vi-VN"/>
+                <w:lang w:val="vi-VN" w:eastAsia="vi-VN"/>
+              </w:rPr>
+            </w:pPr>
+            <w:r>
+              <w:rPr>
+                <w:rFonts w:ascii="Calibri" w:eastAsia="Times New Roman" w:hAnsi="Calibri" w:cs="Calibri"/>
+                <w:lang w:val="vi-VN" w:eastAsia="vi-VN"/>
               </w:rPr>
               <w:t>3</w:t>
             </w:r>
@@ -12227,7 +12206,7 @@
             <w:r>
               <w:rPr>
                 <w:rFonts w:ascii="Calibri" w:eastAsia="Times New Roman" w:hAnsi="Calibri" w:cs="Calibri"/>
-                <w:lang w:eastAsia="vi-VN"/>
+                <w:lang w:val="vi-VN" w:eastAsia="vi-VN"/>
               </w:rPr>
               <w:t>Nhập thông tin nhân viên</w:t>
             </w:r>
@@ -12374,7 +12353,7 @@
             <w:r>
               <w:rPr>
                 <w:rFonts w:ascii="Calibri" w:eastAsia="Times New Roman" w:hAnsi="Calibri" w:cs="Calibri"/>
-                <w:lang w:eastAsia="vi-VN"/>
+                <w:lang w:val="vi-VN" w:eastAsia="vi-VN"/>
               </w:rPr>
               <w:t>1</w:t>
             </w:r>
@@ -12392,20 +12371,20 @@
               <w:ind w:left="0" w:firstLine="0"/>
               <w:rPr>
                 <w:rFonts w:ascii="Calibri" w:eastAsia="Times New Roman" w:hAnsi="Calibri" w:cs="Calibri"/>
-                <w:lang w:eastAsia="vi-VN"/>
-              </w:rPr>
-            </w:pPr>
-            <w:r>
-              <w:rPr>
-                <w:rFonts w:ascii="Calibri" w:eastAsia="Times New Roman" w:hAnsi="Calibri" w:cs="Calibri"/>
-                <w:lang w:eastAsia="vi-VN"/>
+                <w:lang w:val="vi-VN" w:eastAsia="vi-VN"/>
+              </w:rPr>
+            </w:pPr>
+            <w:r>
+              <w:rPr>
+                <w:rFonts w:ascii="Calibri" w:eastAsia="Times New Roman" w:hAnsi="Calibri" w:cs="Calibri"/>
+                <w:lang w:val="vi-VN" w:eastAsia="vi-VN"/>
               </w:rPr>
               <w:t>2</w:t>
             </w:r>
             <w:r>
               <w:rPr>
                 <w:rFonts w:ascii="Calibri" w:eastAsia="Times New Roman" w:hAnsi="Calibri" w:cs="Calibri"/>
-                <w:lang w:eastAsia="vi-VN"/>
+                <w:lang w:val="vi-VN" w:eastAsia="vi-VN"/>
               </w:rPr>
               <w:t>/ Chọn Nhân Viên muốn xóa</w:t>
             </w:r>
@@ -12417,20 +12396,20 @@
               <w:rPr>
                 <w:rFonts w:ascii="Calibri" w:eastAsia="Times New Roman" w:hAnsi="Calibri" w:cs="Calibri"/>
                 <w:color w:val="auto"/>
-                <w:lang w:eastAsia="vi-VN"/>
-              </w:rPr>
-            </w:pPr>
-            <w:r>
-              <w:rPr>
-                <w:rFonts w:ascii="Calibri" w:eastAsia="Times New Roman" w:hAnsi="Calibri" w:cs="Calibri"/>
-                <w:lang w:eastAsia="vi-VN"/>
+                <w:lang w:val="vi-VN" w:eastAsia="vi-VN"/>
+              </w:rPr>
+            </w:pPr>
+            <w:r>
+              <w:rPr>
+                <w:rFonts w:ascii="Calibri" w:eastAsia="Times New Roman" w:hAnsi="Calibri" w:cs="Calibri"/>
+                <w:lang w:val="vi-VN" w:eastAsia="vi-VN"/>
               </w:rPr>
               <w:t>3</w:t>
             </w:r>
             <w:r>
               <w:rPr>
                 <w:rFonts w:ascii="Calibri" w:eastAsia="Times New Roman" w:hAnsi="Calibri" w:cs="Calibri"/>
-                <w:lang w:eastAsia="vi-VN"/>
+                <w:lang w:val="vi-VN" w:eastAsia="vi-VN"/>
               </w:rPr>
               <w:t>/ Hiển thị thông báo Xác Nhận xóa nhân viên</w:t>
             </w:r>
@@ -12448,7 +12427,7 @@
             <w:r>
               <w:rPr>
                 <w:rFonts w:ascii="Calibri" w:eastAsia="Times New Roman" w:hAnsi="Calibri" w:cs="Calibri"/>
-                <w:lang w:eastAsia="vi-VN"/>
+                <w:lang w:val="vi-VN" w:eastAsia="vi-VN"/>
               </w:rPr>
               <w:t>4</w:t>
             </w:r>
@@ -12473,7 +12452,7 @@
             <w:r>
               <w:rPr>
                 <w:rFonts w:ascii="Calibri" w:eastAsia="Times New Roman" w:hAnsi="Calibri" w:cs="Calibri"/>
-                <w:lang w:eastAsia="vi-VN"/>
+                <w:lang w:val="vi-VN" w:eastAsia="vi-VN"/>
               </w:rPr>
               <w:t>5</w:t>
             </w:r>
@@ -12497,7 +12476,7 @@
             <w:r>
               <w:rPr>
                 <w:rFonts w:ascii="Calibri" w:eastAsia="Times New Roman" w:hAnsi="Calibri" w:cs="Calibri"/>
-                <w:lang w:eastAsia="vi-VN"/>
+                <w:lang w:val="vi-VN" w:eastAsia="vi-VN"/>
               </w:rPr>
               <w:t>6</w:t>
             </w:r>
@@ -12638,7 +12617,7 @@
           </w:p>
           <w:p>
             <w:pPr>
-              <w:pStyle w:val="oancuaDanhsach"/>
+              <w:pStyle w:val="ListParagraph"/>
               <w:numPr>
                 <w:ilvl w:val="0"/>
                 <w:numId w:val="50"/>
@@ -12661,7 +12640,7 @@
           </w:p>
           <w:p>
             <w:pPr>
-              <w:pStyle w:val="oancuaDanhsach"/>
+              <w:pStyle w:val="ListParagraph"/>
               <w:numPr>
                 <w:ilvl w:val="0"/>
                 <w:numId w:val="50"/>
@@ -12736,7 +12715,7 @@
           </w:p>
           <w:p>
             <w:pPr>
-              <w:pStyle w:val="oancuaDanhsach"/>
+              <w:pStyle w:val="ListParagraph"/>
               <w:numPr>
                 <w:ilvl w:val="0"/>
                 <w:numId w:val="48"/>
@@ -12758,7 +12737,7 @@
           </w:p>
           <w:p>
             <w:pPr>
-              <w:pStyle w:val="oancuaDanhsach"/>
+              <w:pStyle w:val="ListParagraph"/>
               <w:numPr>
                 <w:ilvl w:val="0"/>
                 <w:numId w:val="48"/>
@@ -12825,7 +12804,7 @@
           </w:p>
           <w:p>
             <w:pPr>
-              <w:pStyle w:val="oancuaDanhsach"/>
+              <w:pStyle w:val="ListParagraph"/>
               <w:numPr>
                 <w:ilvl w:val="0"/>
                 <w:numId w:val="49"/>
@@ -12854,7 +12833,7 @@
           </w:p>
           <w:p>
             <w:pPr>
-              <w:pStyle w:val="oancuaDanhsach"/>
+              <w:pStyle w:val="ListParagraph"/>
               <w:numPr>
                 <w:ilvl w:val="0"/>
                 <w:numId w:val="49"/>
@@ -12888,7 +12867,7 @@
     </w:p>
     <w:p>
       <w:pPr>
-        <w:pStyle w:val="u1"/>
+        <w:pStyle w:val="Heading1"/>
         <w:numPr>
           <w:ilvl w:val="0"/>
           <w:numId w:val="30"/>
@@ -12901,7 +12880,7 @@
     </w:p>
     <w:p>
       <w:pPr>
-        <w:pStyle w:val="u2"/>
+        <w:pStyle w:val="Heading2"/>
         <w:numPr>
           <w:ilvl w:val="3"/>
           <w:numId w:val="34"/>
@@ -12946,7 +12925,7 @@
                     </pic:cNvPicPr>
                   </pic:nvPicPr>
                   <pic:blipFill>
-                    <a:blip r:embed="rId20">
+                    <a:blip r:embed="rId22">
                       <a:extLst>
                         <a:ext uri="{28A0092B-C50C-407E-A947-70E740481C1C}">
                           <a14:useLocalDpi xmlns:a14="http://schemas.microsoft.com/office/drawing/2010/main" val="0"/>
@@ -12989,7 +12968,7 @@
     </w:p>
     <w:p>
       <w:pPr>
-        <w:pStyle w:val="u2"/>
+        <w:pStyle w:val="Heading2"/>
         <w:numPr>
           <w:ilvl w:val="0"/>
           <w:numId w:val="0"/>
@@ -13008,7 +12987,7 @@
     </w:p>
     <w:p>
       <w:pPr>
-        <w:pStyle w:val="u2"/>
+        <w:pStyle w:val="Heading2"/>
         <w:numPr>
           <w:ilvl w:val="3"/>
           <w:numId w:val="34"/>
@@ -13054,7 +13033,7 @@
                     </pic:cNvPicPr>
                   </pic:nvPicPr>
                   <pic:blipFill>
-                    <a:blip r:embed="rId21">
+                    <a:blip r:embed="rId23">
                       <a:extLst>
                         <a:ext uri="{28A0092B-C50C-407E-A947-70E740481C1C}">
                           <a14:useLocalDpi xmlns:a14="http://schemas.microsoft.com/office/drawing/2010/main" val="0"/>
@@ -13097,7 +13076,7 @@
     </w:p>
     <w:p>
       <w:pPr>
-        <w:pStyle w:val="u2"/>
+        <w:pStyle w:val="Heading2"/>
         <w:numPr>
           <w:ilvl w:val="3"/>
           <w:numId w:val="34"/>
@@ -13140,7 +13119,7 @@
                     </pic:cNvPicPr>
                   </pic:nvPicPr>
                   <pic:blipFill>
-                    <a:blip r:embed="rId22">
+                    <a:blip r:embed="rId24">
                       <a:extLst>
                         <a:ext uri="{28A0092B-C50C-407E-A947-70E740481C1C}">
                           <a14:useLocalDpi xmlns:a14="http://schemas.microsoft.com/office/drawing/2010/main" val="0"/>
@@ -13177,7 +13156,7 @@
     </w:p>
     <w:p>
       <w:pPr>
-        <w:pStyle w:val="u2"/>
+        <w:pStyle w:val="Heading2"/>
         <w:numPr>
           <w:ilvl w:val="3"/>
           <w:numId w:val="34"/>
@@ -13215,7 +13194,7 @@
                     </pic:cNvPicPr>
                   </pic:nvPicPr>
                   <pic:blipFill>
-                    <a:blip r:embed="rId23">
+                    <a:blip r:embed="rId25">
                       <a:extLst>
                         <a:ext uri="{28A0092B-C50C-407E-A947-70E740481C1C}">
                           <a14:useLocalDpi xmlns:a14="http://schemas.microsoft.com/office/drawing/2010/main" val="0"/>
@@ -13256,7 +13235,7 @@
     <w:p/>
     <w:p>
       <w:pPr>
-        <w:pStyle w:val="u2"/>
+        <w:pStyle w:val="Heading2"/>
         <w:numPr>
           <w:ilvl w:val="3"/>
           <w:numId w:val="34"/>
@@ -13299,7 +13278,7 @@
                     </pic:cNvPicPr>
                   </pic:nvPicPr>
                   <pic:blipFill>
-                    <a:blip r:embed="rId24">
+                    <a:blip r:embed="rId26">
                       <a:extLst>
                         <a:ext uri="{28A0092B-C50C-407E-A947-70E740481C1C}">
                           <a14:useLocalDpi xmlns:a14="http://schemas.microsoft.com/office/drawing/2010/main" val="0"/>
@@ -13336,7 +13315,7 @@
     </w:p>
     <w:p>
       <w:pPr>
-        <w:pStyle w:val="u2"/>
+        <w:pStyle w:val="Heading2"/>
         <w:numPr>
           <w:ilvl w:val="3"/>
           <w:numId w:val="34"/>
@@ -13379,7 +13358,7 @@
                     </pic:cNvPicPr>
                   </pic:nvPicPr>
                   <pic:blipFill>
-                    <a:blip r:embed="rId25">
+                    <a:blip r:embed="rId27">
                       <a:extLst>
                         <a:ext uri="{28A0092B-C50C-407E-A947-70E740481C1C}">
                           <a14:useLocalDpi xmlns:a14="http://schemas.microsoft.com/office/drawing/2010/main" val="0"/>
@@ -13419,7 +13398,7 @@
     </w:p>
     <w:p>
       <w:pPr>
-        <w:pStyle w:val="u2"/>
+        <w:pStyle w:val="Heading2"/>
         <w:numPr>
           <w:ilvl w:val="3"/>
           <w:numId w:val="34"/>
@@ -13456,7 +13435,7 @@
                     </pic:cNvPicPr>
                   </pic:nvPicPr>
                   <pic:blipFill>
-                    <a:blip r:embed="rId26">
+                    <a:blip r:embed="rId28">
                       <a:extLst>
                         <a:ext uri="{28A0092B-C50C-407E-A947-70E740481C1C}">
                           <a14:useLocalDpi xmlns:a14="http://schemas.microsoft.com/office/drawing/2010/main" val="0"/>
@@ -13490,7 +13469,7 @@
     </w:p>
     <w:p>
       <w:pPr>
-        <w:pStyle w:val="u2"/>
+        <w:pStyle w:val="Heading2"/>
         <w:numPr>
           <w:ilvl w:val="3"/>
           <w:numId w:val="34"/>
@@ -13525,7 +13504,7 @@
                     </pic:cNvPicPr>
                   </pic:nvPicPr>
                   <pic:blipFill>
-                    <a:blip r:embed="rId27">
+                    <a:blip r:embed="rId29">
                       <a:extLst>
                         <a:ext uri="{28A0092B-C50C-407E-A947-70E740481C1C}">
                           <a14:useLocalDpi xmlns:a14="http://schemas.microsoft.com/office/drawing/2010/main" val="0"/>
@@ -13559,7 +13538,7 @@
     </w:p>
     <w:p>
       <w:pPr>
-        <w:pStyle w:val="u2"/>
+        <w:pStyle w:val="Heading2"/>
         <w:numPr>
           <w:ilvl w:val="3"/>
           <w:numId w:val="34"/>
@@ -13594,7 +13573,7 @@
                     </pic:cNvPicPr>
                   </pic:nvPicPr>
                   <pic:blipFill>
-                    <a:blip r:embed="rId28">
+                    <a:blip r:embed="rId30">
                       <a:extLst>
                         <a:ext uri="{28A0092B-C50C-407E-A947-70E740481C1C}">
                           <a14:useLocalDpi xmlns:a14="http://schemas.microsoft.com/office/drawing/2010/main" val="0"/>
@@ -13631,7 +13610,7 @@
     <w:p/>
     <w:p>
       <w:pPr>
-        <w:pStyle w:val="u2"/>
+        <w:pStyle w:val="Heading2"/>
         <w:numPr>
           <w:ilvl w:val="3"/>
           <w:numId w:val="34"/>
@@ -13666,7 +13645,7 @@
                     </pic:cNvPicPr>
                   </pic:nvPicPr>
                   <pic:blipFill>
-                    <a:blip r:embed="rId29">
+                    <a:blip r:embed="rId31">
                       <a:extLst>
                         <a:ext uri="{28A0092B-C50C-407E-A947-70E740481C1C}">
                           <a14:useLocalDpi xmlns:a14="http://schemas.microsoft.com/office/drawing/2010/main" val="0"/>
@@ -13700,7 +13679,7 @@
     </w:p>
     <w:p>
       <w:pPr>
-        <w:pStyle w:val="u2"/>
+        <w:pStyle w:val="Heading2"/>
         <w:numPr>
           <w:ilvl w:val="3"/>
           <w:numId w:val="34"/>
@@ -13732,7 +13711,7 @@
                     <pic:cNvPicPr/>
                   </pic:nvPicPr>
                   <pic:blipFill>
-                    <a:blip r:embed="rId30">
+                    <a:blip r:embed="rId32">
                       <a:extLst>
                         <a:ext uri="{28A0092B-C50C-407E-A947-70E740481C1C}">
                           <a14:useLocalDpi xmlns:a14="http://schemas.microsoft.com/office/drawing/2010/main" val="0"/>
@@ -13761,7 +13740,7 @@
     </w:p>
     <w:p>
       <w:pPr>
-        <w:pStyle w:val="oancuaDanhsach"/>
+        <w:pStyle w:val="ListParagraph"/>
         <w:numPr>
           <w:ilvl w:val="3"/>
           <w:numId w:val="34"/>
@@ -13827,7 +13806,7 @@
                     <pic:cNvPicPr/>
                   </pic:nvPicPr>
                   <pic:blipFill>
-                    <a:blip r:embed="rId31">
+                    <a:blip r:embed="rId33">
                       <a:extLst>
                         <a:ext uri="{28A0092B-C50C-407E-A947-70E740481C1C}">
                           <a14:useLocalDpi xmlns:a14="http://schemas.microsoft.com/office/drawing/2010/main" val="0"/>
@@ -13857,7 +13836,7 @@
     <w:p/>
     <w:p>
       <w:pPr>
-        <w:pStyle w:val="u1"/>
+        <w:pStyle w:val="Heading1"/>
         <w:numPr>
           <w:ilvl w:val="0"/>
           <w:numId w:val="30"/>
@@ -13888,7 +13867,7 @@
     </w:p>
     <w:p>
       <w:pPr>
-        <w:pStyle w:val="oancuaDanhsach"/>
+        <w:pStyle w:val="ListParagraph"/>
         <w:numPr>
           <w:ilvl w:val="0"/>
           <w:numId w:val="31"/>
@@ -13934,7 +13913,7 @@
                     </pic:cNvPicPr>
                   </pic:nvPicPr>
                   <pic:blipFill>
-                    <a:blip r:embed="rId32">
+                    <a:blip r:embed="rId34">
                       <a:extLst>
                         <a:ext uri="{28A0092B-C50C-407E-A947-70E740481C1C}">
                           <a14:useLocalDpi xmlns:a14="http://schemas.microsoft.com/office/drawing/2010/main" val="0"/>
@@ -13968,7 +13947,7 @@
     </w:p>
     <w:p>
       <w:pPr>
-        <w:pStyle w:val="oancuaDanhsach"/>
+        <w:pStyle w:val="ListParagraph"/>
         <w:numPr>
           <w:ilvl w:val="0"/>
           <w:numId w:val="31"/>
@@ -14008,7 +13987,7 @@
                     </pic:cNvPicPr>
                   </pic:nvPicPr>
                   <pic:blipFill>
-                    <a:blip r:embed="rId33">
+                    <a:blip r:embed="rId35">
                       <a:extLst>
                         <a:ext uri="{28A0092B-C50C-407E-A947-70E740481C1C}">
                           <a14:useLocalDpi xmlns:a14="http://schemas.microsoft.com/office/drawing/2010/main" val="0"/>
@@ -14042,7 +14021,7 @@
     </w:p>
     <w:p>
       <w:pPr>
-        <w:pStyle w:val="oancuaDanhsach"/>
+        <w:pStyle w:val="ListParagraph"/>
         <w:numPr>
           <w:ilvl w:val="0"/>
           <w:numId w:val="31"/>
@@ -14082,7 +14061,7 @@
                     </pic:cNvPicPr>
                   </pic:nvPicPr>
                   <pic:blipFill>
-                    <a:blip r:embed="rId34">
+                    <a:blip r:embed="rId36">
                       <a:extLst>
                         <a:ext uri="{28A0092B-C50C-407E-A947-70E740481C1C}">
                           <a14:useLocalDpi xmlns:a14="http://schemas.microsoft.com/office/drawing/2010/main" val="0"/>
@@ -14116,7 +14095,7 @@
     </w:p>
     <w:p>
       <w:pPr>
-        <w:pStyle w:val="oancuaDanhsach"/>
+        <w:pStyle w:val="ListParagraph"/>
         <w:numPr>
           <w:ilvl w:val="0"/>
           <w:numId w:val="31"/>
@@ -14156,7 +14135,7 @@
                     </pic:cNvPicPr>
                   </pic:nvPicPr>
                   <pic:blipFill>
-                    <a:blip r:embed="rId35">
+                    <a:blip r:embed="rId37">
                       <a:extLst>
                         <a:ext uri="{28A0092B-C50C-407E-A947-70E740481C1C}">
                           <a14:useLocalDpi xmlns:a14="http://schemas.microsoft.com/office/drawing/2010/main" val="0"/>
@@ -14190,7 +14169,7 @@
     </w:p>
     <w:p>
       <w:pPr>
-        <w:pStyle w:val="oancuaDanhsach"/>
+        <w:pStyle w:val="ListParagraph"/>
         <w:numPr>
           <w:ilvl w:val="0"/>
           <w:numId w:val="31"/>
@@ -14231,7 +14210,7 @@
                     </pic:cNvPicPr>
                   </pic:nvPicPr>
                   <pic:blipFill>
-                    <a:blip r:embed="rId36">
+                    <a:blip r:embed="rId38">
                       <a:extLst>
                         <a:ext uri="{28A0092B-C50C-407E-A947-70E740481C1C}">
                           <a14:useLocalDpi xmlns:a14="http://schemas.microsoft.com/office/drawing/2010/main" val="0"/>
@@ -14265,7 +14244,7 @@
     </w:p>
     <w:p>
       <w:pPr>
-        <w:pStyle w:val="oancuaDanhsach"/>
+        <w:pStyle w:val="ListParagraph"/>
         <w:numPr>
           <w:ilvl w:val="0"/>
           <w:numId w:val="31"/>
@@ -14305,7 +14284,7 @@
                     </pic:cNvPicPr>
                   </pic:nvPicPr>
                   <pic:blipFill>
-                    <a:blip r:embed="rId37">
+                    <a:blip r:embed="rId39">
                       <a:extLst>
                         <a:ext uri="{28A0092B-C50C-407E-A947-70E740481C1C}">
                           <a14:useLocalDpi xmlns:a14="http://schemas.microsoft.com/office/drawing/2010/main" val="0"/>
@@ -14339,7 +14318,7 @@
     </w:p>
     <w:p>
       <w:pPr>
-        <w:pStyle w:val="oancuaDanhsach"/>
+        <w:pStyle w:val="ListParagraph"/>
         <w:numPr>
           <w:ilvl w:val="0"/>
           <w:numId w:val="31"/>
@@ -15193,7 +15172,7 @@
     </w:p>
     <w:p>
       <w:pPr>
-        <w:pStyle w:val="oancuaDanhsach"/>
+        <w:pStyle w:val="ListParagraph"/>
         <w:numPr>
           <w:ilvl w:val="0"/>
           <w:numId w:val="31"/>
@@ -16151,7 +16130,7 @@
     </w:p>
     <w:p>
       <w:pPr>
-        <w:pStyle w:val="oancuaDanhsach"/>
+        <w:pStyle w:val="ListParagraph"/>
         <w:numPr>
           <w:ilvl w:val="0"/>
           <w:numId w:val="31"/>
@@ -18156,7 +18135,7 @@
     </w:p>
     <w:p>
       <w:pPr>
-        <w:pStyle w:val="oancuaDanhsach"/>
+        <w:pStyle w:val="ListParagraph"/>
         <w:ind w:firstLine="0"/>
         <w:rPr>
           <w:rFonts w:ascii="Times New Roman" w:hAnsi="Times New Roman" w:cs="Times New Roman"/>
@@ -18165,7 +18144,7 @@
     </w:p>
     <w:p>
       <w:pPr>
-        <w:pStyle w:val="oancuaDanhsach"/>
+        <w:pStyle w:val="ListParagraph"/>
         <w:ind w:firstLine="0"/>
         <w:rPr>
           <w:rFonts w:ascii="Times New Roman" w:hAnsi="Times New Roman" w:cs="Times New Roman"/>
@@ -18174,7 +18153,7 @@
     </w:p>
     <w:p>
       <w:pPr>
-        <w:pStyle w:val="oancuaDanhsach"/>
+        <w:pStyle w:val="ListParagraph"/>
         <w:ind w:firstLine="0"/>
         <w:rPr>
           <w:rFonts w:ascii="Times New Roman" w:hAnsi="Times New Roman" w:cs="Times New Roman"/>
@@ -18183,7 +18162,7 @@
     </w:p>
     <w:p>
       <w:pPr>
-        <w:pStyle w:val="oancuaDanhsach"/>
+        <w:pStyle w:val="ListParagraph"/>
         <w:ind w:firstLine="0"/>
         <w:rPr>
           <w:rFonts w:ascii="Times New Roman" w:hAnsi="Times New Roman" w:cs="Times New Roman"/>
@@ -18192,7 +18171,7 @@
     </w:p>
     <w:p>
       <w:pPr>
-        <w:pStyle w:val="oancuaDanhsach"/>
+        <w:pStyle w:val="ListParagraph"/>
         <w:ind w:firstLine="0"/>
         <w:rPr>
           <w:rFonts w:ascii="Times New Roman" w:hAnsi="Times New Roman" w:cs="Times New Roman"/>
@@ -18201,7 +18180,7 @@
     </w:p>
     <w:p>
       <w:pPr>
-        <w:pStyle w:val="oancuaDanhsach"/>
+        <w:pStyle w:val="ListParagraph"/>
         <w:ind w:firstLine="0"/>
         <w:rPr>
           <w:rFonts w:ascii="Times New Roman" w:hAnsi="Times New Roman" w:cs="Times New Roman"/>
@@ -18210,7 +18189,7 @@
     </w:p>
     <w:p>
       <w:pPr>
-        <w:pStyle w:val="oancuaDanhsach"/>
+        <w:pStyle w:val="ListParagraph"/>
         <w:ind w:firstLine="0"/>
         <w:rPr>
           <w:rFonts w:ascii="Times New Roman" w:hAnsi="Times New Roman" w:cs="Times New Roman"/>
@@ -18219,7 +18198,7 @@
     </w:p>
     <w:p>
       <w:pPr>
-        <w:pStyle w:val="oancuaDanhsach"/>
+        <w:pStyle w:val="ListParagraph"/>
         <w:ind w:firstLine="0"/>
         <w:rPr>
           <w:rFonts w:ascii="Times New Roman" w:hAnsi="Times New Roman" w:cs="Times New Roman"/>
@@ -18228,7 +18207,7 @@
     </w:p>
     <w:p>
       <w:pPr>
-        <w:pStyle w:val="oancuaDanhsach"/>
+        <w:pStyle w:val="ListParagraph"/>
         <w:ind w:firstLine="0"/>
         <w:rPr>
           <w:rFonts w:ascii="Times New Roman" w:hAnsi="Times New Roman" w:cs="Times New Roman"/>
@@ -18237,7 +18216,7 @@
     </w:p>
     <w:p>
       <w:pPr>
-        <w:pStyle w:val="oancuaDanhsach"/>
+        <w:pStyle w:val="ListParagraph"/>
         <w:ind w:firstLine="0"/>
         <w:rPr>
           <w:rFonts w:ascii="Times New Roman" w:hAnsi="Times New Roman" w:cs="Times New Roman"/>
@@ -18246,7 +18225,7 @@
     </w:p>
     <w:p>
       <w:pPr>
-        <w:pStyle w:val="oancuaDanhsach"/>
+        <w:pStyle w:val="ListParagraph"/>
         <w:ind w:firstLine="0"/>
         <w:rPr>
           <w:rFonts w:ascii="Times New Roman" w:hAnsi="Times New Roman" w:cs="Times New Roman"/>
@@ -18255,7 +18234,7 @@
     </w:p>
     <w:p>
       <w:pPr>
-        <w:pStyle w:val="oancuaDanhsach"/>
+        <w:pStyle w:val="ListParagraph"/>
         <w:ind w:firstLine="0"/>
         <w:rPr>
           <w:rFonts w:ascii="Times New Roman" w:hAnsi="Times New Roman" w:cs="Times New Roman"/>
@@ -18264,7 +18243,7 @@
     </w:p>
     <w:p>
       <w:pPr>
-        <w:pStyle w:val="oancuaDanhsach"/>
+        <w:pStyle w:val="ListParagraph"/>
         <w:numPr>
           <w:ilvl w:val="0"/>
           <w:numId w:val="31"/>
@@ -18288,7 +18267,7 @@
     </w:p>
     <w:p>
       <w:pPr>
-        <w:pStyle w:val="oancuaDanhsach"/>
+        <w:pStyle w:val="ListParagraph"/>
         <w:ind w:firstLine="0"/>
         <w:rPr>
           <w:rFonts w:ascii="Times New Roman" w:hAnsi="Times New Roman" w:cs="Times New Roman"/>
@@ -18297,7 +18276,7 @@
     </w:p>
     <w:p>
       <w:pPr>
-        <w:pStyle w:val="oancuaDanhsach"/>
+        <w:pStyle w:val="ListParagraph"/>
         <w:ind w:firstLine="0"/>
         <w:rPr>
           <w:rFonts w:ascii="Times New Roman" w:hAnsi="Times New Roman" w:cs="Times New Roman"/>
@@ -18306,7 +18285,7 @@
     </w:p>
     <w:p>
       <w:pPr>
-        <w:pStyle w:val="oancuaDanhsach"/>
+        <w:pStyle w:val="ListParagraph"/>
         <w:ind w:firstLine="0"/>
         <w:rPr>
           <w:rFonts w:ascii="Times New Roman" w:hAnsi="Times New Roman" w:cs="Times New Roman"/>
@@ -19138,7 +19117,7 @@
     </w:tbl>
     <w:p>
       <w:pPr>
-        <w:pStyle w:val="oancuaDanhsach"/>
+        <w:pStyle w:val="ListParagraph"/>
         <w:rPr>
           <w:rFonts w:ascii="Times New Roman" w:hAnsi="Times New Roman" w:cs="Times New Roman"/>
         </w:rPr>
@@ -19146,7 +19125,7 @@
     </w:p>
     <w:p>
       <w:pPr>
-        <w:pStyle w:val="oancuaDanhsach"/>
+        <w:pStyle w:val="ListParagraph"/>
         <w:ind w:firstLine="0"/>
         <w:rPr>
           <w:rFonts w:ascii="Times New Roman" w:hAnsi="Times New Roman" w:cs="Times New Roman"/>
@@ -19155,7 +19134,7 @@
     </w:p>
     <w:p>
       <w:pPr>
-        <w:pStyle w:val="oancuaDanhsach"/>
+        <w:pStyle w:val="ListParagraph"/>
         <w:numPr>
           <w:ilvl w:val="0"/>
           <w:numId w:val="31"/>
@@ -20009,7 +19988,7 @@
     </w:p>
     <w:p>
       <w:pPr>
-        <w:pStyle w:val="oancuaDanhsach"/>
+        <w:pStyle w:val="ListParagraph"/>
         <w:numPr>
           <w:ilvl w:val="0"/>
           <w:numId w:val="31"/>
@@ -20033,7 +20012,7 @@
     </w:p>
     <w:p>
       <w:pPr>
-        <w:pStyle w:val="oancuaDanhsach"/>
+        <w:pStyle w:val="ListParagraph"/>
         <w:ind w:firstLine="0"/>
         <w:rPr>
           <w:rFonts w:ascii="Times New Roman" w:hAnsi="Times New Roman" w:cs="Times New Roman"/>
@@ -20042,7 +20021,7 @@
     </w:p>
     <w:p>
       <w:pPr>
-        <w:pStyle w:val="oancuaDanhsach"/>
+        <w:pStyle w:val="ListParagraph"/>
         <w:ind w:firstLine="0"/>
         <w:rPr>
           <w:rFonts w:ascii="Times New Roman" w:hAnsi="Times New Roman" w:cs="Times New Roman"/>
@@ -20051,7 +20030,7 @@
     </w:p>
     <w:p>
       <w:pPr>
-        <w:pStyle w:val="oancuaDanhsach"/>
+        <w:pStyle w:val="ListParagraph"/>
         <w:ind w:firstLine="0"/>
         <w:rPr>
           <w:rFonts w:ascii="Times New Roman" w:hAnsi="Times New Roman" w:cs="Times New Roman"/>
@@ -20883,7 +20862,7 @@
     </w:tbl>
     <w:p>
       <w:pPr>
-        <w:pStyle w:val="oancuaDanhsach"/>
+        <w:pStyle w:val="ListParagraph"/>
         <w:rPr>
           <w:rFonts w:ascii="Times New Roman" w:hAnsi="Times New Roman" w:cs="Times New Roman"/>
         </w:rPr>
@@ -20891,7 +20870,7 @@
     </w:p>
     <w:p>
       <w:pPr>
-        <w:pStyle w:val="oancuaDanhsach"/>
+        <w:pStyle w:val="ListParagraph"/>
         <w:ind w:firstLine="0"/>
         <w:rPr>
           <w:rFonts w:ascii="Times New Roman" w:hAnsi="Times New Roman" w:cs="Times New Roman"/>
@@ -20902,7 +20881,7 @@
     <w:p/>
     <w:p>
       <w:pPr>
-        <w:pStyle w:val="u1"/>
+        <w:pStyle w:val="Heading1"/>
         <w:numPr>
           <w:ilvl w:val="0"/>
           <w:numId w:val="30"/>
@@ -20915,7 +20894,7 @@
     </w:p>
     <w:p>
       <w:pPr>
-        <w:pStyle w:val="u1"/>
+        <w:pStyle w:val="Heading1"/>
         <w:numPr>
           <w:ilvl w:val="0"/>
           <w:numId w:val="28"/>
@@ -20952,7 +20931,7 @@
                     </pic:cNvPicPr>
                   </pic:nvPicPr>
                   <pic:blipFill>
-                    <a:blip r:embed="rId38">
+                    <a:blip r:embed="rId40">
                       <a:extLst>
                         <a:ext uri="{28A0092B-C50C-407E-A947-70E740481C1C}">
                           <a14:useLocalDpi xmlns:a14="http://schemas.microsoft.com/office/drawing/2010/main" val="0"/>
@@ -20986,7 +20965,7 @@
     </w:p>
     <w:p>
       <w:pPr>
-        <w:pStyle w:val="u1"/>
+        <w:pStyle w:val="Heading1"/>
         <w:numPr>
           <w:ilvl w:val="0"/>
           <w:numId w:val="28"/>
@@ -21023,7 +21002,7 @@
                     </pic:cNvPicPr>
                   </pic:nvPicPr>
                   <pic:blipFill>
-                    <a:blip r:embed="rId39">
+                    <a:blip r:embed="rId41">
                       <a:extLst>
                         <a:ext uri="{28A0092B-C50C-407E-A947-70E740481C1C}">
                           <a14:useLocalDpi xmlns:a14="http://schemas.microsoft.com/office/drawing/2010/main" val="0"/>
@@ -21057,7 +21036,7 @@
     </w:p>
     <w:p>
       <w:pPr>
-        <w:pStyle w:val="u1"/>
+        <w:pStyle w:val="Heading1"/>
         <w:numPr>
           <w:ilvl w:val="0"/>
           <w:numId w:val="28"/>
@@ -21092,7 +21071,7 @@
                     </pic:cNvPicPr>
                   </pic:nvPicPr>
                   <pic:blipFill>
-                    <a:blip r:embed="rId40">
+                    <a:blip r:embed="rId42">
                       <a:extLst>
                         <a:ext uri="{28A0092B-C50C-407E-A947-70E740481C1C}">
                           <a14:useLocalDpi xmlns:a14="http://schemas.microsoft.com/office/drawing/2010/main" val="0"/>
@@ -21126,7 +21105,7 @@
     </w:p>
     <w:p>
       <w:pPr>
-        <w:pStyle w:val="u1"/>
+        <w:pStyle w:val="Heading1"/>
         <w:numPr>
           <w:ilvl w:val="0"/>
           <w:numId w:val="28"/>
@@ -21169,7 +21148,7 @@
                     </pic:cNvPicPr>
                   </pic:nvPicPr>
                   <pic:blipFill>
-                    <a:blip r:embed="rId40">
+                    <a:blip r:embed="rId42">
                       <a:extLst>
                         <a:ext uri="{28A0092B-C50C-407E-A947-70E740481C1C}">
                           <a14:useLocalDpi xmlns:a14="http://schemas.microsoft.com/office/drawing/2010/main" val="0"/>
@@ -21203,7 +21182,7 @@
     </w:p>
     <w:p>
       <w:pPr>
-        <w:pStyle w:val="u1"/>
+        <w:pStyle w:val="Heading1"/>
         <w:numPr>
           <w:ilvl w:val="0"/>
           <w:numId w:val="28"/>
@@ -21238,7 +21217,7 @@
                     </pic:cNvPicPr>
                   </pic:nvPicPr>
                   <pic:blipFill>
-                    <a:blip r:embed="rId41">
+                    <a:blip r:embed="rId43">
                       <a:extLst>
                         <a:ext uri="{28A0092B-C50C-407E-A947-70E740481C1C}">
                           <a14:useLocalDpi xmlns:a14="http://schemas.microsoft.com/office/drawing/2010/main" val="0"/>
@@ -21272,7 +21251,7 @@
     </w:p>
     <w:p>
       <w:pPr>
-        <w:pStyle w:val="u1"/>
+        <w:pStyle w:val="Heading1"/>
         <w:numPr>
           <w:ilvl w:val="0"/>
           <w:numId w:val="28"/>
@@ -21306,7 +21285,7 @@
                     </pic:cNvPicPr>
                   </pic:nvPicPr>
                   <pic:blipFill>
-                    <a:blip r:embed="rId42">
+                    <a:blip r:embed="rId44">
                       <a:extLst>
                         <a:ext uri="{28A0092B-C50C-407E-A947-70E740481C1C}">
                           <a14:useLocalDpi xmlns:a14="http://schemas.microsoft.com/office/drawing/2010/main" val="0"/>
@@ -21348,7 +21327,7 @@
     <w:p/>
     <w:p>
       <w:pPr>
-        <w:pStyle w:val="u1"/>
+        <w:pStyle w:val="Heading1"/>
         <w:numPr>
           <w:ilvl w:val="0"/>
           <w:numId w:val="28"/>
@@ -21391,7 +21370,7 @@
                     </pic:cNvPicPr>
                   </pic:nvPicPr>
                   <pic:blipFill>
-                    <a:blip r:embed="rId43">
+                    <a:blip r:embed="rId45">
                       <a:extLst>
                         <a:ext uri="{28A0092B-C50C-407E-A947-70E740481C1C}">
                           <a14:useLocalDpi xmlns:a14="http://schemas.microsoft.com/office/drawing/2010/main" val="0"/>
@@ -21435,7 +21414,7 @@
     <w:p/>
     <w:p>
       <w:pPr>
-        <w:pStyle w:val="u1"/>
+        <w:pStyle w:val="Heading1"/>
         <w:numPr>
           <w:ilvl w:val="0"/>
           <w:numId w:val="28"/>
@@ -21472,7 +21451,7 @@
                     </pic:cNvPicPr>
                   </pic:nvPicPr>
                   <pic:blipFill>
-                    <a:blip r:embed="rId44">
+                    <a:blip r:embed="rId46">
                       <a:extLst>
                         <a:ext uri="{28A0092B-C50C-407E-A947-70E740481C1C}">
                           <a14:useLocalDpi xmlns:a14="http://schemas.microsoft.com/office/drawing/2010/main" val="0"/>
@@ -21507,7 +21486,7 @@
     <w:p/>
     <w:p>
       <w:pPr>
-        <w:pStyle w:val="u1"/>
+        <w:pStyle w:val="Heading1"/>
         <w:numPr>
           <w:ilvl w:val="0"/>
           <w:numId w:val="28"/>
@@ -21541,7 +21520,7 @@
                     </pic:cNvPicPr>
                   </pic:nvPicPr>
                   <pic:blipFill>
-                    <a:blip r:embed="rId45">
+                    <a:blip r:embed="rId47">
                       <a:extLst>
                         <a:ext uri="{28A0092B-C50C-407E-A947-70E740481C1C}">
                           <a14:useLocalDpi xmlns:a14="http://schemas.microsoft.com/office/drawing/2010/main" val="0"/>
@@ -21575,7 +21554,7 @@
     </w:p>
     <w:p>
       <w:pPr>
-        <w:pStyle w:val="oancuaDanhsach"/>
+        <w:pStyle w:val="ListParagraph"/>
         <w:numPr>
           <w:ilvl w:val="0"/>
           <w:numId w:val="28"/>
@@ -21623,7 +21602,7 @@
                     <pic:cNvPicPr/>
                   </pic:nvPicPr>
                   <pic:blipFill>
-                    <a:blip r:embed="rId46">
+                    <a:blip r:embed="rId48">
                       <a:extLst>
                         <a:ext uri="{28A0092B-C50C-407E-A947-70E740481C1C}">
                           <a14:useLocalDpi xmlns:a14="http://schemas.microsoft.com/office/drawing/2010/main" val="0"/>
@@ -21660,7 +21639,7 @@
     </w:p>
     <w:p>
       <w:pPr>
-        <w:pStyle w:val="oancuaDanhsach"/>
+        <w:pStyle w:val="ListParagraph"/>
         <w:numPr>
           <w:ilvl w:val="0"/>
           <w:numId w:val="28"/>
@@ -21708,7 +21687,7 @@
                     <pic:cNvPicPr/>
                   </pic:nvPicPr>
                   <pic:blipFill>
-                    <a:blip r:embed="rId47">
+                    <a:blip r:embed="rId49">
                       <a:extLst>
                         <a:ext uri="{28A0092B-C50C-407E-A947-70E740481C1C}">
                           <a14:useLocalDpi xmlns:a14="http://schemas.microsoft.com/office/drawing/2010/main" val="0"/>
@@ -21745,7 +21724,7 @@
     </w:p>
     <w:p>
       <w:pPr>
-        <w:pStyle w:val="oancuaDanhsach"/>
+        <w:pStyle w:val="ListParagraph"/>
         <w:numPr>
           <w:ilvl w:val="0"/>
           <w:numId w:val="28"/>
@@ -21806,7 +21785,7 @@
                     <pic:cNvPicPr/>
                   </pic:nvPicPr>
                   <pic:blipFill>
-                    <a:blip r:embed="rId48">
+                    <a:blip r:embed="rId50">
                       <a:extLst>
                         <a:ext uri="{28A0092B-C50C-407E-A947-70E740481C1C}">
                           <a14:useLocalDpi xmlns:a14="http://schemas.microsoft.com/office/drawing/2010/main" val="0"/>
@@ -21843,7 +21822,7 @@
     </w:p>
     <w:p>
       <w:pPr>
-        <w:pStyle w:val="oancuaDanhsach"/>
+        <w:pStyle w:val="ListParagraph"/>
         <w:numPr>
           <w:ilvl w:val="0"/>
           <w:numId w:val="28"/>
@@ -21891,7 +21870,7 @@
                     <pic:cNvPicPr/>
                   </pic:nvPicPr>
                   <pic:blipFill>
-                    <a:blip r:embed="rId49">
+                    <a:blip r:embed="rId51">
                       <a:extLst>
                         <a:ext uri="{28A0092B-C50C-407E-A947-70E740481C1C}">
                           <a14:useLocalDpi xmlns:a14="http://schemas.microsoft.com/office/drawing/2010/main" val="0"/>
@@ -21928,11 +21907,161 @@
     </w:p>
     <w:p>
       <w:pPr>
-        <w:rPr>
-          <w:sz w:val="28"/>
-          <w:szCs w:val="28"/>
-        </w:rPr>
-      </w:pPr>
+        <w:pStyle w:val="Heading1"/>
+        <w:numPr>
+          <w:ilvl w:val="0"/>
+          <w:numId w:val="0"/>
+        </w:numPr>
+      </w:pPr>
+      <w:r>
+        <w:t>10. Cài Đặt Proceduce</w:t>
+      </w:r>
+    </w:p>
+    <w:p>
+      <w:pPr>
+        <w:pStyle w:val="Heading2"/>
+        <w:numPr>
+          <w:ilvl w:val="1"/>
+          <w:numId w:val="30"/>
+        </w:numPr>
+      </w:pPr>
+      <w:r>
+        <w:t>Proc dùng cho chức năng đăng ký đọc giả</w:t>
+      </w:r>
+    </w:p>
+    <w:p>
+      <w:r>
+        <w:rPr>
+          <w:noProof/>
+        </w:rPr>
+        <w:drawing>
+          <wp:inline distT="0" distB="0" distL="0" distR="0" wp14:anchorId="5999E8D9" wp14:editId="46097252">
+            <wp:extent cx="6143625" cy="3257550"/>
+            <wp:effectExtent l="0" t="0" r="9525" b="0"/>
+            <wp:docPr id="35" name="Picture 35"/>
+            <wp:cNvGraphicFramePr>
+              <a:graphicFrameLocks xmlns:a="http://schemas.openxmlformats.org/drawingml/2006/main" noChangeAspect="1"/>
+            </wp:cNvGraphicFramePr>
+            <a:graphic xmlns:a="http://schemas.openxmlformats.org/drawingml/2006/main">
+              <a:graphicData uri="http://schemas.openxmlformats.org/drawingml/2006/picture">
+                <pic:pic xmlns:pic="http://schemas.openxmlformats.org/drawingml/2006/picture">
+                  <pic:nvPicPr>
+                    <pic:cNvPr id="0" name="Picture 1"/>
+                    <pic:cNvPicPr>
+                      <a:picLocks noChangeAspect="1" noChangeArrowheads="1"/>
+                    </pic:cNvPicPr>
+                  </pic:nvPicPr>
+                  <pic:blipFill>
+                    <a:blip r:embed="rId52" cstate="print">
+                      <a:extLst>
+                        <a:ext uri="{28A0092B-C50C-407E-A947-70E740481C1C}">
+                          <a14:useLocalDpi xmlns:a14="http://schemas.microsoft.com/office/drawing/2010/main" val="0"/>
+                        </a:ext>
+                      </a:extLst>
+                    </a:blip>
+                    <a:srcRect/>
+                    <a:stretch>
+                      <a:fillRect/>
+                    </a:stretch>
+                  </pic:blipFill>
+                  <pic:spPr bwMode="auto">
+                    <a:xfrm>
+                      <a:off x="0" y="0"/>
+                      <a:ext cx="6143625" cy="3257550"/>
+                    </a:xfrm>
+                    <a:prstGeom prst="rect">
+                      <a:avLst/>
+                    </a:prstGeom>
+                    <a:noFill/>
+                    <a:ln>
+                      <a:noFill/>
+                    </a:ln>
+                  </pic:spPr>
+                </pic:pic>
+              </a:graphicData>
+            </a:graphic>
+          </wp:inline>
+        </w:drawing>
+      </w:r>
+    </w:p>
+    <w:p>
+      <w:r>
+        <w:br w:type="page"/>
+      </w:r>
+    </w:p>
+    <w:p>
+      <w:pPr>
+        <w:pStyle w:val="Heading2"/>
+        <w:numPr>
+          <w:ilvl w:val="2"/>
+          <w:numId w:val="34"/>
+        </w:numPr>
+      </w:pPr>
+      <w:r>
+        <w:lastRenderedPageBreak/>
+        <w:t>Proc d</w:t>
+      </w:r>
+      <w:r>
+        <w:t>ù</w:t>
+      </w:r>
+      <w:r>
+        <w:t>ng cho chức năng tìm kiếm sách</w:t>
+      </w:r>
+    </w:p>
+    <w:p>
+      <w:r>
+        <w:rPr>
+          <w:noProof/>
+        </w:rPr>
+        <w:drawing>
+          <wp:inline distT="0" distB="0" distL="0" distR="0" wp14:anchorId="1FB48678" wp14:editId="1B398140">
+            <wp:extent cx="5943600" cy="1810385"/>
+            <wp:effectExtent l="0" t="0" r="0" b="0"/>
+            <wp:docPr id="36" name="Picture 36"/>
+            <wp:cNvGraphicFramePr>
+              <a:graphicFrameLocks xmlns:a="http://schemas.openxmlformats.org/drawingml/2006/main" noChangeAspect="1"/>
+            </wp:cNvGraphicFramePr>
+            <a:graphic xmlns:a="http://schemas.openxmlformats.org/drawingml/2006/main">
+              <a:graphicData uri="http://schemas.openxmlformats.org/drawingml/2006/picture">
+                <pic:pic xmlns:pic="http://schemas.openxmlformats.org/drawingml/2006/picture">
+                  <pic:nvPicPr>
+                    <pic:cNvPr id="0" name="Picture 3"/>
+                    <pic:cNvPicPr>
+                      <a:picLocks noChangeAspect="1" noChangeArrowheads="1"/>
+                    </pic:cNvPicPr>
+                  </pic:nvPicPr>
+                  <pic:blipFill>
+                    <a:blip r:embed="rId53">
+                      <a:extLst>
+                        <a:ext uri="{28A0092B-C50C-407E-A947-70E740481C1C}">
+                          <a14:useLocalDpi xmlns:a14="http://schemas.microsoft.com/office/drawing/2010/main" val="0"/>
+                        </a:ext>
+                      </a:extLst>
+                    </a:blip>
+                    <a:srcRect/>
+                    <a:stretch>
+                      <a:fillRect/>
+                    </a:stretch>
+                  </pic:blipFill>
+                  <pic:spPr bwMode="auto">
+                    <a:xfrm>
+                      <a:off x="0" y="0"/>
+                      <a:ext cx="5943600" cy="1810385"/>
+                    </a:xfrm>
+                    <a:prstGeom prst="rect">
+                      <a:avLst/>
+                    </a:prstGeom>
+                    <a:noFill/>
+                    <a:ln>
+                      <a:noFill/>
+                    </a:ln>
+                  </pic:spPr>
+                </pic:pic>
+              </a:graphicData>
+            </a:graphic>
+          </wp:inline>
+        </w:drawing>
+      </w:r>
     </w:p>
     <w:sectPr>
       <w:pgSz w:w="12240" w:h="15840"/>
@@ -21973,7 +22102,7 @@
 <w:ftr xmlns:wpc="http://schemas.microsoft.com/office/word/2010/wordprocessingCanvas" xmlns:cx="http://schemas.microsoft.com/office/drawing/2014/chartex" xmlns:cx1="http://schemas.microsoft.com/office/drawing/2015/9/8/chartex" xmlns:cx2="http://schemas.microsoft.com/office/drawing/2015/10/21/chartex" xmlns:cx3="http://schemas.microsoft.com/office/drawing/2016/5/9/chartex" xmlns:cx4="http://schemas.microsoft.com/office/drawing/2016/5/10/chartex" xmlns:cx5="http://schemas.microsoft.com/office/drawing/2016/5/11/chartex" xmlns:cx6="http://schemas.microsoft.com/office/drawing/2016/5/12/chartex" xmlns:cx7="http://schemas.microsoft.com/office/drawing/2016/5/13/chartex" xmlns:cx8="http://schemas.microsoft.com/office/drawing/2016/5/14/chartex" xmlns:mc="http://schemas.openxmlformats.org/markup-compatibility/2006" xmlns:aink="http://schemas.microsoft.com/office/drawing/2016/ink" xmlns:am3d="http://schemas.microsoft.com/office/drawing/2017/model3d" xmlns:o="urn:schemas-microsoft-com:office:office" xmlns:r="http://schemas.openxmlformats.org/officeDocument/2006/relationships" xmlns:m="http://schemas.openxmlformats.org/officeDocument/2006/math" xmlns:v="urn:schemas-microsoft-com:vml" xmlns:wp14="http://schemas.microsoft.com/office/word/2010/wordprocessingDrawing" xmlns:wp="http://schemas.openxmlformats.org/drawingml/2006/wordprocessingDrawing" xmlns:w10="urn:schemas-microsoft-com:office:word" xmlns:w="http://schemas.openxmlformats.org/wordprocessingml/2006/main" xmlns:w14="http://schemas.microsoft.com/office/word/2010/wordml" xmlns:w15="http://schemas.microsoft.com/office/word/2012/wordml" xmlns:w16cex="http://schemas.microsoft.com/office/word/2018/wordml/cex" xmlns:w16cid="http://schemas.microsoft.com/office/word/2016/wordml/cid" xmlns:w16="http://schemas.microsoft.com/office/word/2018/wordml" xmlns:w16sdtdh="http://schemas.microsoft.com/office/word/2020/wordml/sdtdatahash" xmlns:w16se="http://schemas.microsoft.com/office/word/2015/wordml/symex" xmlns:wpg="http://schemas.microsoft.com/office/word/2010/wordprocessingGroup" xmlns:wpi="http://schemas.microsoft.com/office/word/2010/wordprocessingInk" xmlns:wne="http://schemas.microsoft.com/office/word/2006/wordml" xmlns:wps="http://schemas.microsoft.com/office/word/2010/wordprocessingShape" mc:Ignorable="w14 w15 w16se w16cid w16 w16cex w16sdtdh wp14">
   <w:p>
     <w:pPr>
-      <w:pStyle w:val="Chntrang"/>
+      <w:pStyle w:val="Footer"/>
       <w:ind w:left="0" w:firstLine="0"/>
       <w:rPr>
         <w:lang w:val="en-GB"/>
@@ -22844,7 +22973,7 @@
   <w:abstractNum w:abstractNumId="8" w15:restartNumberingAfterBreak="0">
     <w:nsid w:val="104147C1"/>
     <w:multiLevelType w:val="multilevel"/>
-    <w:tmpl w:val="8AB4C43E"/>
+    <w:tmpl w:val="04220DE2"/>
     <w:lvl w:ilvl="0">
       <w:start w:val="1"/>
       <w:numFmt w:val="decimal"/>
@@ -22866,7 +22995,7 @@
     <w:lvl w:ilvl="2">
       <w:start w:val="1"/>
       <w:numFmt w:val="decimal"/>
-      <w:lvlText w:val="%1.%2.%3."/>
+      <w:lvlText w:val="%3."/>
       <w:lvlJc w:val="left"/>
       <w:pPr>
         <w:ind w:left="1224" w:hanging="504"/>
@@ -24520,7 +24649,7 @@
     <w:lvl w:ilvl="0">
       <w:start w:val="1"/>
       <w:numFmt w:val="upperRoman"/>
-      <w:pStyle w:val="u1"/>
+      <w:pStyle w:val="Heading1"/>
       <w:lvlText w:val="%1."/>
       <w:lvlJc w:val="left"/>
       <w:pPr>
@@ -24534,7 +24663,7 @@
     <w:lvl w:ilvl="1">
       <w:start w:val="1"/>
       <w:numFmt w:val="upperLetter"/>
-      <w:pStyle w:val="u2"/>
+      <w:pStyle w:val="Heading2"/>
       <w:lvlText w:val="%2."/>
       <w:lvlJc w:val="left"/>
       <w:pPr>
@@ -24547,7 +24676,7 @@
     <w:lvl w:ilvl="2">
       <w:start w:val="1"/>
       <w:numFmt w:val="decimal"/>
-      <w:pStyle w:val="u3"/>
+      <w:pStyle w:val="Heading3"/>
       <w:lvlText w:val="%3."/>
       <w:lvlJc w:val="left"/>
       <w:pPr>
@@ -24561,7 +24690,7 @@
     <w:lvl w:ilvl="3">
       <w:start w:val="1"/>
       <w:numFmt w:val="lowerLetter"/>
-      <w:pStyle w:val="u4"/>
+      <w:pStyle w:val="Heading4"/>
       <w:lvlText w:val="%4)"/>
       <w:lvlJc w:val="left"/>
       <w:pPr>
@@ -24575,7 +24704,7 @@
     <w:lvl w:ilvl="4">
       <w:start w:val="1"/>
       <w:numFmt w:val="decimal"/>
-      <w:pStyle w:val="u5"/>
+      <w:pStyle w:val="Heading5"/>
       <w:lvlText w:val="(%5)"/>
       <w:lvlJc w:val="left"/>
       <w:pPr>
@@ -24589,7 +24718,7 @@
     <w:lvl w:ilvl="5">
       <w:start w:val="1"/>
       <w:numFmt w:val="lowerLetter"/>
-      <w:pStyle w:val="u6"/>
+      <w:pStyle w:val="Heading6"/>
       <w:lvlText w:val="(%6)"/>
       <w:lvlJc w:val="left"/>
       <w:pPr>
@@ -24603,7 +24732,7 @@
     <w:lvl w:ilvl="6">
       <w:start w:val="1"/>
       <w:numFmt w:val="lowerRoman"/>
-      <w:pStyle w:val="u7"/>
+      <w:pStyle w:val="Heading7"/>
       <w:lvlText w:val="(%7)"/>
       <w:lvlJc w:val="left"/>
       <w:pPr>
@@ -24617,7 +24746,7 @@
     <w:lvl w:ilvl="7">
       <w:start w:val="1"/>
       <w:numFmt w:val="lowerLetter"/>
-      <w:pStyle w:val="u8"/>
+      <w:pStyle w:val="Heading8"/>
       <w:lvlText w:val="(%8)"/>
       <w:lvlJc w:val="left"/>
       <w:pPr>
@@ -24631,7 +24760,7 @@
     <w:lvl w:ilvl="8">
       <w:start w:val="1"/>
       <w:numFmt w:val="lowerRoman"/>
-      <w:pStyle w:val="u9"/>
+      <w:pStyle w:val="Heading9"/>
       <w:lvlText w:val="(%9)"/>
       <w:lvlJc w:val="left"/>
       <w:pPr>
@@ -25168,7 +25297,7 @@
   <w:abstractNum w:abstractNumId="27" w15:restartNumberingAfterBreak="0">
     <w:nsid w:val="3960479C"/>
     <w:multiLevelType w:val="multilevel"/>
-    <w:tmpl w:val="D63653D2"/>
+    <w:tmpl w:val="E4CA9F1E"/>
     <w:lvl w:ilvl="0">
       <w:start w:val="1"/>
       <w:numFmt w:val="decimal"/>
@@ -25185,7 +25314,7 @@
     </w:lvl>
     <w:lvl w:ilvl="1">
       <w:start w:val="1"/>
-      <w:numFmt w:val="upperLetter"/>
+      <w:numFmt w:val="decimal"/>
       <w:lvlText w:val="%2."/>
       <w:lvlJc w:val="left"/>
       <w:pPr>
@@ -28389,7 +28518,7 @@
     <w:lsdException w:name="Unresolved Mention" w:semiHidden="1" w:unhideWhenUsed="1"/>
     <w:lsdException w:name="Smart Link" w:semiHidden="1" w:unhideWhenUsed="1"/>
   </w:latentStyles>
-  <w:style w:type="paragraph" w:default="1" w:styleId="Binhthng">
+  <w:style w:type="paragraph" w:default="1" w:styleId="Normal">
     <w:name w:val="Normal"/>
     <w:qFormat/>
     <w:rsid w:val="00F0373F"/>
@@ -28402,10 +28531,10 @@
       <w:color w:val="000000"/>
     </w:rPr>
   </w:style>
-  <w:style w:type="paragraph" w:styleId="u1">
+  <w:style w:type="paragraph" w:styleId="Heading1">
     <w:name w:val="heading 1"/>
-    <w:next w:val="Binhthng"/>
-    <w:link w:val="u1Char"/>
+    <w:next w:val="Normal"/>
+    <w:link w:val="Heading1Char"/>
     <w:uiPriority w:val="9"/>
     <w:qFormat/>
     <w:rsid w:val="00F0373F"/>
@@ -28424,11 +28553,11 @@
       <w:sz w:val="28"/>
     </w:rPr>
   </w:style>
-  <w:style w:type="paragraph" w:styleId="u2">
+  <w:style w:type="paragraph" w:styleId="Heading2">
     <w:name w:val="heading 2"/>
-    <w:basedOn w:val="Binhthng"/>
-    <w:next w:val="Binhthng"/>
-    <w:link w:val="u2Char"/>
+    <w:basedOn w:val="Normal"/>
+    <w:next w:val="Normal"/>
+    <w:link w:val="Heading2Char"/>
     <w:uiPriority w:val="9"/>
     <w:unhideWhenUsed/>
     <w:qFormat/>
@@ -28450,11 +28579,11 @@
       <w:szCs w:val="26"/>
     </w:rPr>
   </w:style>
-  <w:style w:type="paragraph" w:styleId="u3">
+  <w:style w:type="paragraph" w:styleId="Heading3">
     <w:name w:val="heading 3"/>
-    <w:basedOn w:val="Binhthng"/>
-    <w:next w:val="Binhthng"/>
-    <w:link w:val="u3Char"/>
+    <w:basedOn w:val="Normal"/>
+    <w:next w:val="Normal"/>
+    <w:link w:val="Heading3Char"/>
     <w:uiPriority w:val="9"/>
     <w:unhideWhenUsed/>
     <w:qFormat/>
@@ -28476,11 +28605,11 @@
       <w:szCs w:val="24"/>
     </w:rPr>
   </w:style>
-  <w:style w:type="paragraph" w:styleId="u4">
+  <w:style w:type="paragraph" w:styleId="Heading4">
     <w:name w:val="heading 4"/>
-    <w:basedOn w:val="Binhthng"/>
-    <w:next w:val="Binhthng"/>
-    <w:link w:val="u4Char"/>
+    <w:basedOn w:val="Normal"/>
+    <w:next w:val="Normal"/>
+    <w:link w:val="Heading4Char"/>
     <w:uiPriority w:val="9"/>
     <w:semiHidden/>
     <w:unhideWhenUsed/>
@@ -28503,11 +28632,11 @@
       <w:color w:val="2F5496" w:themeColor="accent1" w:themeShade="BF"/>
     </w:rPr>
   </w:style>
-  <w:style w:type="paragraph" w:styleId="u5">
+  <w:style w:type="paragraph" w:styleId="Heading5">
     <w:name w:val="heading 5"/>
-    <w:basedOn w:val="Binhthng"/>
-    <w:next w:val="Binhthng"/>
-    <w:link w:val="u5Char"/>
+    <w:basedOn w:val="Normal"/>
+    <w:next w:val="Normal"/>
+    <w:link w:val="Heading5Char"/>
     <w:uiPriority w:val="9"/>
     <w:semiHidden/>
     <w:unhideWhenUsed/>
@@ -28528,11 +28657,11 @@
       <w:color w:val="2F5496" w:themeColor="accent1" w:themeShade="BF"/>
     </w:rPr>
   </w:style>
-  <w:style w:type="paragraph" w:styleId="u6">
+  <w:style w:type="paragraph" w:styleId="Heading6">
     <w:name w:val="heading 6"/>
-    <w:basedOn w:val="Binhthng"/>
-    <w:next w:val="Binhthng"/>
-    <w:link w:val="u6Char"/>
+    <w:basedOn w:val="Normal"/>
+    <w:next w:val="Normal"/>
+    <w:link w:val="Heading6Char"/>
     <w:uiPriority w:val="9"/>
     <w:semiHidden/>
     <w:unhideWhenUsed/>
@@ -28553,11 +28682,11 @@
       <w:color w:val="1F3763" w:themeColor="accent1" w:themeShade="7F"/>
     </w:rPr>
   </w:style>
-  <w:style w:type="paragraph" w:styleId="u7">
+  <w:style w:type="paragraph" w:styleId="Heading7">
     <w:name w:val="heading 7"/>
-    <w:basedOn w:val="Binhthng"/>
-    <w:next w:val="Binhthng"/>
-    <w:link w:val="u7Char"/>
+    <w:basedOn w:val="Normal"/>
+    <w:next w:val="Normal"/>
+    <w:link w:val="Heading7Char"/>
     <w:uiPriority w:val="9"/>
     <w:semiHidden/>
     <w:unhideWhenUsed/>
@@ -28580,11 +28709,11 @@
       <w:color w:val="1F3763" w:themeColor="accent1" w:themeShade="7F"/>
     </w:rPr>
   </w:style>
-  <w:style w:type="paragraph" w:styleId="u8">
+  <w:style w:type="paragraph" w:styleId="Heading8">
     <w:name w:val="heading 8"/>
-    <w:basedOn w:val="Binhthng"/>
-    <w:next w:val="Binhthng"/>
-    <w:link w:val="u8Char"/>
+    <w:basedOn w:val="Normal"/>
+    <w:next w:val="Normal"/>
+    <w:link w:val="Heading8Char"/>
     <w:uiPriority w:val="9"/>
     <w:semiHidden/>
     <w:unhideWhenUsed/>
@@ -28607,11 +28736,11 @@
       <w:szCs w:val="21"/>
     </w:rPr>
   </w:style>
-  <w:style w:type="paragraph" w:styleId="u9">
+  <w:style w:type="paragraph" w:styleId="Heading9">
     <w:name w:val="heading 9"/>
-    <w:basedOn w:val="Binhthng"/>
-    <w:next w:val="Binhthng"/>
-    <w:link w:val="u9Char"/>
+    <w:basedOn w:val="Normal"/>
+    <w:next w:val="Normal"/>
+    <w:link w:val="Heading9Char"/>
     <w:uiPriority w:val="9"/>
     <w:semiHidden/>
     <w:unhideWhenUsed/>
@@ -28636,13 +28765,13 @@
       <w:szCs w:val="21"/>
     </w:rPr>
   </w:style>
-  <w:style w:type="character" w:default="1" w:styleId="Phngmcinhcuaoanvn">
+  <w:style w:type="character" w:default="1" w:styleId="DefaultParagraphFont">
     <w:name w:val="Default Paragraph Font"/>
     <w:uiPriority w:val="1"/>
     <w:semiHidden/>
     <w:unhideWhenUsed/>
   </w:style>
-  <w:style w:type="table" w:default="1" w:styleId="BangThngthng">
+  <w:style w:type="table" w:default="1" w:styleId="TableNormal">
     <w:name w:val="Normal Table"/>
     <w:uiPriority w:val="99"/>
     <w:semiHidden/>
@@ -28657,15 +28786,15 @@
       </w:tblCellMar>
     </w:tblPr>
   </w:style>
-  <w:style w:type="numbering" w:default="1" w:styleId="Khngco">
+  <w:style w:type="numbering" w:default="1" w:styleId="NoList">
     <w:name w:val="No List"/>
     <w:uiPriority w:val="99"/>
     <w:semiHidden/>
     <w:unhideWhenUsed/>
   </w:style>
-  <w:style w:type="paragraph" w:styleId="oancuaDanhsach">
+  <w:style w:type="paragraph" w:styleId="ListParagraph">
     <w:name w:val="List Paragraph"/>
-    <w:basedOn w:val="Binhthng"/>
+    <w:basedOn w:val="Normal"/>
     <w:uiPriority w:val="34"/>
     <w:qFormat/>
     <w:rsid w:val="00F0373F"/>
@@ -28674,10 +28803,10 @@
       <w:contextualSpacing/>
     </w:pPr>
   </w:style>
-  <w:style w:type="character" w:customStyle="1" w:styleId="u1Char">
-    <w:name w:val="Đầu đề 1 Char"/>
-    <w:basedOn w:val="Phngmcinhcuaoanvn"/>
-    <w:link w:val="u1"/>
+  <w:style w:type="character" w:customStyle="1" w:styleId="Heading1Char">
+    <w:name w:val="Heading 1 Char"/>
+    <w:basedOn w:val="DefaultParagraphFont"/>
+    <w:link w:val="Heading1"/>
     <w:uiPriority w:val="9"/>
     <w:rsid w:val="00F0373F"/>
     <w:rPr>
@@ -28686,10 +28815,10 @@
       <w:sz w:val="28"/>
     </w:rPr>
   </w:style>
-  <w:style w:type="character" w:customStyle="1" w:styleId="u2Char">
-    <w:name w:val="Đầu đề 2 Char"/>
-    <w:basedOn w:val="Phngmcinhcuaoanvn"/>
-    <w:link w:val="u2"/>
+  <w:style w:type="character" w:customStyle="1" w:styleId="Heading2Char">
+    <w:name w:val="Heading 2 Char"/>
+    <w:basedOn w:val="DefaultParagraphFont"/>
+    <w:link w:val="Heading2"/>
     <w:uiPriority w:val="9"/>
     <w:rsid w:val="00F93DEC"/>
     <w:rPr>
@@ -28699,10 +28828,10 @@
       <w:szCs w:val="26"/>
     </w:rPr>
   </w:style>
-  <w:style w:type="character" w:customStyle="1" w:styleId="u3Char">
-    <w:name w:val="Đầu đề 3 Char"/>
-    <w:basedOn w:val="Phngmcinhcuaoanvn"/>
-    <w:link w:val="u3"/>
+  <w:style w:type="character" w:customStyle="1" w:styleId="Heading3Char">
+    <w:name w:val="Heading 3 Char"/>
+    <w:basedOn w:val="DefaultParagraphFont"/>
+    <w:link w:val="Heading3"/>
     <w:uiPriority w:val="9"/>
     <w:rsid w:val="00F93DEC"/>
     <w:rPr>
@@ -28712,10 +28841,10 @@
       <w:szCs w:val="24"/>
     </w:rPr>
   </w:style>
-  <w:style w:type="character" w:customStyle="1" w:styleId="u4Char">
-    <w:name w:val="Đầu đề 4 Char"/>
-    <w:basedOn w:val="Phngmcinhcuaoanvn"/>
-    <w:link w:val="u4"/>
+  <w:style w:type="character" w:customStyle="1" w:styleId="Heading4Char">
+    <w:name w:val="Heading 4 Char"/>
+    <w:basedOn w:val="DefaultParagraphFont"/>
+    <w:link w:val="Heading4"/>
     <w:uiPriority w:val="9"/>
     <w:semiHidden/>
     <w:rsid w:val="00F93DEC"/>
@@ -28726,10 +28855,10 @@
       <w:color w:val="2F5496" w:themeColor="accent1" w:themeShade="BF"/>
     </w:rPr>
   </w:style>
-  <w:style w:type="character" w:customStyle="1" w:styleId="u5Char">
-    <w:name w:val="Đầu đề 5 Char"/>
-    <w:basedOn w:val="Phngmcinhcuaoanvn"/>
-    <w:link w:val="u5"/>
+  <w:style w:type="character" w:customStyle="1" w:styleId="Heading5Char">
+    <w:name w:val="Heading 5 Char"/>
+    <w:basedOn w:val="DefaultParagraphFont"/>
+    <w:link w:val="Heading5"/>
     <w:uiPriority w:val="9"/>
     <w:semiHidden/>
     <w:rsid w:val="00F93DEC"/>
@@ -28738,9 +28867,9 @@
       <w:color w:val="2F5496" w:themeColor="accent1" w:themeShade="BF"/>
     </w:rPr>
   </w:style>
-  <w:style w:type="paragraph" w:styleId="ThngthngWeb">
+  <w:style w:type="paragraph" w:styleId="NormalWeb">
     <w:name w:val="Normal (Web)"/>
-    <w:basedOn w:val="Binhthng"/>
+    <w:basedOn w:val="Normal"/>
     <w:uiPriority w:val="99"/>
     <w:unhideWhenUsed/>
     <w:rsid w:val="00F93DEC"/>
@@ -28757,13 +28886,13 @@
   </w:style>
   <w:style w:type="character" w:customStyle="1" w:styleId="apple-tab-span">
     <w:name w:val="apple-tab-span"/>
-    <w:basedOn w:val="Phngmcinhcuaoanvn"/>
+    <w:basedOn w:val="DefaultParagraphFont"/>
     <w:rsid w:val="00F93DEC"/>
   </w:style>
-  <w:style w:type="character" w:customStyle="1" w:styleId="u6Char">
-    <w:name w:val="Đầu đề 6 Char"/>
-    <w:basedOn w:val="Phngmcinhcuaoanvn"/>
-    <w:link w:val="u6"/>
+  <w:style w:type="character" w:customStyle="1" w:styleId="Heading6Char">
+    <w:name w:val="Heading 6 Char"/>
+    <w:basedOn w:val="DefaultParagraphFont"/>
+    <w:link w:val="Heading6"/>
     <w:uiPriority w:val="9"/>
     <w:semiHidden/>
     <w:rsid w:val="00F93DEC"/>
@@ -28772,10 +28901,10 @@
       <w:color w:val="1F3763" w:themeColor="accent1" w:themeShade="7F"/>
     </w:rPr>
   </w:style>
-  <w:style w:type="character" w:customStyle="1" w:styleId="u7Char">
-    <w:name w:val="Đầu đề 7 Char"/>
-    <w:basedOn w:val="Phngmcinhcuaoanvn"/>
-    <w:link w:val="u7"/>
+  <w:style w:type="character" w:customStyle="1" w:styleId="Heading7Char">
+    <w:name w:val="Heading 7 Char"/>
+    <w:basedOn w:val="DefaultParagraphFont"/>
+    <w:link w:val="Heading7"/>
     <w:uiPriority w:val="9"/>
     <w:semiHidden/>
     <w:rsid w:val="00F93DEC"/>
@@ -28786,10 +28915,10 @@
       <w:color w:val="1F3763" w:themeColor="accent1" w:themeShade="7F"/>
     </w:rPr>
   </w:style>
-  <w:style w:type="character" w:customStyle="1" w:styleId="u8Char">
-    <w:name w:val="Đầu đề 8 Char"/>
-    <w:basedOn w:val="Phngmcinhcuaoanvn"/>
-    <w:link w:val="u8"/>
+  <w:style w:type="character" w:customStyle="1" w:styleId="Heading8Char">
+    <w:name w:val="Heading 8 Char"/>
+    <w:basedOn w:val="DefaultParagraphFont"/>
+    <w:link w:val="Heading8"/>
     <w:uiPriority w:val="9"/>
     <w:semiHidden/>
     <w:rsid w:val="00F93DEC"/>
@@ -28800,10 +28929,10 @@
       <w:szCs w:val="21"/>
     </w:rPr>
   </w:style>
-  <w:style w:type="character" w:customStyle="1" w:styleId="u9Char">
-    <w:name w:val="Đầu đề 9 Char"/>
-    <w:basedOn w:val="Phngmcinhcuaoanvn"/>
-    <w:link w:val="u9"/>
+  <w:style w:type="character" w:customStyle="1" w:styleId="Heading9Char">
+    <w:name w:val="Heading 9 Char"/>
+    <w:basedOn w:val="DefaultParagraphFont"/>
+    <w:link w:val="Heading9"/>
     <w:uiPriority w:val="9"/>
     <w:semiHidden/>
     <w:rsid w:val="00F93DEC"/>
@@ -28816,10 +28945,10 @@
       <w:szCs w:val="21"/>
     </w:rPr>
   </w:style>
-  <w:style w:type="paragraph" w:styleId="Chntrang">
+  <w:style w:type="paragraph" w:styleId="Footer">
     <w:name w:val="footer"/>
-    <w:basedOn w:val="Binhthng"/>
-    <w:link w:val="ChntrangChar"/>
+    <w:basedOn w:val="Normal"/>
+    <w:link w:val="FooterChar"/>
     <w:uiPriority w:val="99"/>
     <w:unhideWhenUsed/>
     <w:rsid w:val="000159DB"/>
@@ -28831,10 +28960,10 @@
       <w:spacing w:after="0" w:line="240" w:lineRule="auto"/>
     </w:pPr>
   </w:style>
-  <w:style w:type="character" w:customStyle="1" w:styleId="ChntrangChar">
-    <w:name w:val="Chân trang Char"/>
-    <w:basedOn w:val="Phngmcinhcuaoanvn"/>
-    <w:link w:val="Chntrang"/>
+  <w:style w:type="character" w:customStyle="1" w:styleId="FooterChar">
+    <w:name w:val="Footer Char"/>
+    <w:basedOn w:val="DefaultParagraphFont"/>
+    <w:link w:val="Footer"/>
     <w:uiPriority w:val="99"/>
     <w:rsid w:val="000159DB"/>
     <w:rPr>

</xml_diff>